<commit_message>
Updated libraries required to include pip
</commit_message>
<xml_diff>
--- a/Documentation for Smart Waste Monitoring System.docx
+++ b/Documentation for Smart Waste Monitoring System.docx
@@ -1304,6 +1304,7 @@
         </w:rPr>
         <w:t>Also requires </w:t>
       </w:r>
+      <w:proofErr w:type="spellStart"/>
       <w:r>
         <w:rPr>
           <w:rStyle w:val="Strong"/>
@@ -1312,6 +1313,7 @@
         </w:rPr>
         <w:t>Adafruit_BusIO</w:t>
       </w:r>
+      <w:proofErr w:type="spellEnd"/>
       <w:r>
         <w:rPr>
           <w:rFonts w:ascii="Arial" w:hAnsi="Arial" w:cs="Arial"/>
@@ -1599,14 +1601,14 @@
           <w:bCs/>
           <w:color w:val="404040"/>
         </w:rPr>
-        <w:t>python-dotenv</w:t>
-      </w:r>
-      <w:r>
-        <w:rPr>
-          <w:rFonts w:ascii="Arial" w:hAnsi="Arial" w:cs="Arial"/>
-          <w:color w:val="404040"/>
-        </w:rPr>
-        <w:t> – For loading environment variables from .env files.</w:t>
+        <w:t>pip</w:t>
+      </w:r>
+      <w:r>
+        <w:rPr>
+          <w:rFonts w:ascii="Arial" w:hAnsi="Arial" w:cs="Arial"/>
+          <w:color w:val="404040"/>
+        </w:rPr>
+        <w:t xml:space="preserve"> – Package installer for Python used to install and manage Python libraries</w:t>
       </w:r>
     </w:p>
     <w:p>
@@ -1627,14 +1629,7 @@
           <w:rFonts w:ascii="Arial" w:hAnsi="Arial" w:cs="Arial"/>
           <w:color w:val="404040"/>
         </w:rPr>
-        <w:t xml:space="preserve">Install: </w:t>
-      </w:r>
-      <w:r>
-        <w:rPr>
-          <w:rFonts w:ascii="Arial" w:hAnsi="Arial" w:cs="Arial"/>
-          <w:color w:val="404040"/>
-        </w:rPr>
-        <w:t>pip install python-dotenv</w:t>
+        <w:t>Install: pip install pip</w:t>
       </w:r>
     </w:p>
     <w:p>
@@ -1657,14 +1652,14 @@
           <w:bCs/>
           <w:color w:val="404040"/>
         </w:rPr>
-        <w:t>pyserial</w:t>
-      </w:r>
-      <w:r>
-        <w:rPr>
-          <w:rFonts w:ascii="Arial" w:hAnsi="Arial" w:cs="Arial"/>
-          <w:color w:val="404040"/>
-        </w:rPr>
-        <w:t> – For serial communication (e.g., with Arduino).</w:t>
+        <w:t>python-dotenv</w:t>
+      </w:r>
+      <w:r>
+        <w:rPr>
+          <w:rFonts w:ascii="Arial" w:hAnsi="Arial" w:cs="Arial"/>
+          <w:color w:val="404040"/>
+        </w:rPr>
+        <w:t> – For loading environment variables from .env files.</w:t>
       </w:r>
     </w:p>
     <w:p>
@@ -1685,14 +1680,14 @@
           <w:rFonts w:ascii="Arial" w:hAnsi="Arial" w:cs="Arial"/>
           <w:color w:val="404040"/>
         </w:rPr>
-        <w:t>Install:</w:t>
-      </w:r>
-      <w:r>
-        <w:rPr>
-          <w:rFonts w:ascii="Arial" w:hAnsi="Arial" w:cs="Arial"/>
-          <w:color w:val="404040"/>
-        </w:rPr>
-        <w:t xml:space="preserve"> pip install pyserial</w:t>
+        <w:t xml:space="preserve">Install: </w:t>
+      </w:r>
+      <w:r>
+        <w:rPr>
+          <w:rFonts w:ascii="Arial" w:hAnsi="Arial" w:cs="Arial"/>
+          <w:color w:val="404040"/>
+        </w:rPr>
+        <w:t>pip install python-dotenv</w:t>
       </w:r>
     </w:p>
     <w:p>
@@ -1708,39 +1703,61 @@
           <w:color w:val="404040"/>
         </w:rPr>
       </w:pPr>
-      <w:r>
-        <w:rPr>
-          <w:rStyle w:val="HTMLCode"/>
-          <w:rFonts w:ascii="Arial" w:eastAsiaTheme="majorEastAsia" w:hAnsi="Arial" w:cs="Arial"/>
-          <w:b/>
-          <w:bCs/>
-          <w:color w:val="404040"/>
-          <w:sz w:val="24"/>
-          <w:szCs w:val="24"/>
-        </w:rPr>
-        <w:t>json</w:t>
-      </w:r>
-      <w:r>
-        <w:rPr>
-          <w:rFonts w:ascii="Arial" w:hAnsi="Arial" w:cs="Arial"/>
-          <w:color w:val="404040"/>
-        </w:rPr>
-        <w:t> – Built into Python (</w:t>
-      </w:r>
-      <w:r>
-        <w:rPr>
-          <w:rFonts w:ascii="Arial" w:hAnsi="Arial" w:cs="Arial"/>
-          <w:color w:val="404040"/>
-        </w:rPr>
-        <w:t>Parses MQTT payloads</w:t>
-      </w:r>
-      <w:r>
-        <w:rPr>
-          <w:rFonts w:ascii="Arial" w:hAnsi="Arial" w:cs="Arial"/>
-          <w:color w:val="404040"/>
-        </w:rPr>
-        <w:t>).</w:t>
-      </w:r>
+      <w:proofErr w:type="spellStart"/>
+      <w:r>
+        <w:rPr>
+          <w:rFonts w:ascii="Arial" w:hAnsi="Arial" w:cs="Arial"/>
+          <w:b/>
+          <w:bCs/>
+          <w:color w:val="404040"/>
+        </w:rPr>
+        <w:t>pyserial</w:t>
+      </w:r>
+      <w:proofErr w:type="spellEnd"/>
+      <w:r>
+        <w:rPr>
+          <w:rFonts w:ascii="Arial" w:hAnsi="Arial" w:cs="Arial"/>
+          <w:color w:val="404040"/>
+        </w:rPr>
+        <w:t> – For serial communication (e.g., with Arduino).</w:t>
+      </w:r>
+    </w:p>
+    <w:p>
+      <w:pPr>
+        <w:pStyle w:val="NormalWeb"/>
+        <w:numPr>
+          <w:ilvl w:val="1"/>
+          <w:numId w:val="6"/>
+        </w:numPr>
+        <w:spacing w:before="0" w:beforeAutospacing="0" w:after="0" w:afterAutospacing="0"/>
+        <w:rPr>
+          <w:rFonts w:ascii="Arial" w:hAnsi="Arial" w:cs="Arial"/>
+          <w:color w:val="404040"/>
+        </w:rPr>
+      </w:pPr>
+      <w:r>
+        <w:rPr>
+          <w:rFonts w:ascii="Arial" w:hAnsi="Arial" w:cs="Arial"/>
+          <w:color w:val="404040"/>
+        </w:rPr>
+        <w:t>Install:</w:t>
+      </w:r>
+      <w:r>
+        <w:rPr>
+          <w:rFonts w:ascii="Arial" w:hAnsi="Arial" w:cs="Arial"/>
+          <w:color w:val="404040"/>
+        </w:rPr>
+        <w:t xml:space="preserve"> pip install </w:t>
+      </w:r>
+      <w:proofErr w:type="spellStart"/>
+      <w:r>
+        <w:rPr>
+          <w:rFonts w:ascii="Arial" w:hAnsi="Arial" w:cs="Arial"/>
+          <w:color w:val="404040"/>
+        </w:rPr>
+        <w:t>pyserial</w:t>
+      </w:r>
+      <w:proofErr w:type="spellEnd"/>
     </w:p>
     <w:p>
       <w:pPr>
@@ -1755,6 +1772,7 @@
           <w:color w:val="404040"/>
         </w:rPr>
       </w:pPr>
+      <w:proofErr w:type="spellStart"/>
       <w:r>
         <w:rPr>
           <w:rStyle w:val="HTMLCode"/>
@@ -1765,14 +1783,29 @@
           <w:sz w:val="24"/>
           <w:szCs w:val="24"/>
         </w:rPr>
-        <w:t>ssl</w:t>
-      </w:r>
-      <w:r>
-        <w:rPr>
-          <w:rFonts w:ascii="Arial" w:hAnsi="Arial" w:cs="Arial"/>
-          <w:color w:val="404040"/>
-        </w:rPr>
-        <w:t> – Built into Python (used for secure connections).</w:t>
+        <w:t>json</w:t>
+      </w:r>
+      <w:proofErr w:type="spellEnd"/>
+      <w:r>
+        <w:rPr>
+          <w:rFonts w:ascii="Arial" w:hAnsi="Arial" w:cs="Arial"/>
+          <w:color w:val="404040"/>
+        </w:rPr>
+        <w:t> – Built into Python (</w:t>
+      </w:r>
+      <w:r>
+        <w:rPr>
+          <w:rFonts w:ascii="Arial" w:hAnsi="Arial" w:cs="Arial"/>
+          <w:color w:val="404040"/>
+        </w:rPr>
+        <w:t>Parses MQTT payloads</w:t>
+      </w:r>
+      <w:r>
+        <w:rPr>
+          <w:rFonts w:ascii="Arial" w:hAnsi="Arial" w:cs="Arial"/>
+          <w:color w:val="404040"/>
+        </w:rPr>
+        <w:t>).</w:t>
       </w:r>
     </w:p>
     <w:p>
@@ -1798,14 +1831,14 @@
           <w:sz w:val="24"/>
           <w:szCs w:val="24"/>
         </w:rPr>
-        <w:t>socket</w:t>
-      </w:r>
-      <w:r>
-        <w:rPr>
-          <w:rFonts w:ascii="Arial" w:hAnsi="Arial" w:cs="Arial"/>
-          <w:color w:val="404040"/>
-        </w:rPr>
-        <w:t> – Built into Python (used for network communication).</w:t>
+        <w:t>ssl</w:t>
+      </w:r>
+      <w:r>
+        <w:rPr>
+          <w:rFonts w:ascii="Arial" w:hAnsi="Arial" w:cs="Arial"/>
+          <w:color w:val="404040"/>
+        </w:rPr>
+        <w:t> – Built into Python (used for secure connections).</w:t>
       </w:r>
     </w:p>
     <w:p>
@@ -1831,14 +1864,14 @@
           <w:sz w:val="24"/>
           <w:szCs w:val="24"/>
         </w:rPr>
-        <w:t>time</w:t>
-      </w:r>
-      <w:r>
-        <w:rPr>
-          <w:rFonts w:ascii="Arial" w:hAnsi="Arial" w:cs="Arial"/>
-          <w:color w:val="404040"/>
-        </w:rPr>
-        <w:t> – Built into Python (for delays and timestamps).</w:t>
+        <w:t>socket</w:t>
+      </w:r>
+      <w:r>
+        <w:rPr>
+          <w:rFonts w:ascii="Arial" w:hAnsi="Arial" w:cs="Arial"/>
+          <w:color w:val="404040"/>
+        </w:rPr>
+        <w:t> – Built into Python (used for network communication).</w:t>
       </w:r>
     </w:p>
     <w:p>
@@ -1864,6 +1897,39 @@
           <w:sz w:val="24"/>
           <w:szCs w:val="24"/>
         </w:rPr>
+        <w:t>time</w:t>
+      </w:r>
+      <w:r>
+        <w:rPr>
+          <w:rFonts w:ascii="Arial" w:hAnsi="Arial" w:cs="Arial"/>
+          <w:color w:val="404040"/>
+        </w:rPr>
+        <w:t> – Built into Python (for delays and timestamps).</w:t>
+      </w:r>
+    </w:p>
+    <w:p>
+      <w:pPr>
+        <w:pStyle w:val="NormalWeb"/>
+        <w:numPr>
+          <w:ilvl w:val="0"/>
+          <w:numId w:val="6"/>
+        </w:numPr>
+        <w:spacing w:before="0" w:beforeAutospacing="0" w:after="0" w:afterAutospacing="0"/>
+        <w:rPr>
+          <w:rFonts w:ascii="Arial" w:hAnsi="Arial" w:cs="Arial"/>
+          <w:color w:val="404040"/>
+        </w:rPr>
+      </w:pPr>
+      <w:r>
+        <w:rPr>
+          <w:rStyle w:val="HTMLCode"/>
+          <w:rFonts w:ascii="Arial" w:eastAsiaTheme="majorEastAsia" w:hAnsi="Arial" w:cs="Arial"/>
+          <w:b/>
+          <w:bCs/>
+          <w:color w:val="404040"/>
+          <w:sz w:val="24"/>
+          <w:szCs w:val="24"/>
+        </w:rPr>
         <w:t>threading</w:t>
       </w:r>
       <w:r>
@@ -1899,6 +1965,7 @@
           <w:lang w:eastAsia="en-SG"/>
           <w14:ligatures w14:val="none"/>
         </w:rPr>
+        <w:lastRenderedPageBreak/>
         <w:t>os</w:t>
       </w:r>
       <w:r>
@@ -1965,7 +2032,6 @@
           <w:bCs/>
           <w:color w:val="404040"/>
         </w:rPr>
-        <w:lastRenderedPageBreak/>
         <w:t xml:space="preserve"> </w:t>
       </w:r>
       <w:r>
@@ -2314,41 +2380,27 @@
           <w:ilvl w:val="0"/>
           <w:numId w:val="16"/>
         </w:numPr>
-        <w:spacing w:before="0" w:beforeAutospacing="0" w:after="120" w:afterAutospacing="0"/>
-        <w:rPr>
-          <w:rFonts w:ascii="Arial" w:hAnsi="Arial" w:cs="Arial"/>
-          <w:color w:val="404040"/>
-        </w:rPr>
-      </w:pPr>
-      <w:r>
-        <w:rPr>
-          <w:rFonts w:ascii="Arial" w:hAnsi="Arial" w:cs="Arial"/>
-          <w:b/>
-          <w:bCs/>
-          <w:color w:val="404040"/>
-        </w:rPr>
-        <w:t>python-dotenv</w:t>
-      </w:r>
-      <w:r>
-        <w:rPr>
-          <w:rFonts w:ascii="Arial" w:hAnsi="Arial" w:cs="Arial"/>
-          <w:color w:val="404040"/>
-        </w:rPr>
-        <w:t> </w:t>
-      </w:r>
-      <w:r>
-        <w:rPr>
-          <w:rFonts w:ascii="Arial" w:hAnsi="Arial" w:cs="Arial"/>
-          <w:color w:val="404040"/>
-        </w:rPr>
-        <w:t xml:space="preserve">- </w:t>
-      </w:r>
-      <w:r>
-        <w:rPr>
-          <w:rFonts w:ascii="Arial" w:hAnsi="Arial" w:cs="Arial"/>
-          <w:color w:val="404040"/>
-        </w:rPr>
-        <w:t>For loading environment variables from .env files.</w:t>
+        <w:spacing w:before="0" w:beforeAutospacing="0" w:after="0" w:afterAutospacing="0"/>
+        <w:rPr>
+          <w:rFonts w:ascii="Arial" w:hAnsi="Arial" w:cs="Arial"/>
+          <w:color w:val="404040"/>
+        </w:rPr>
+      </w:pPr>
+      <w:r>
+        <w:rPr>
+          <w:rFonts w:ascii="Arial" w:hAnsi="Arial" w:cs="Arial"/>
+          <w:b/>
+          <w:bCs/>
+          <w:color w:val="404040"/>
+        </w:rPr>
+        <w:t>pip</w:t>
+      </w:r>
+      <w:r>
+        <w:rPr>
+          <w:rFonts w:ascii="Arial" w:hAnsi="Arial" w:cs="Arial"/>
+          <w:color w:val="404040"/>
+        </w:rPr>
+        <w:t xml:space="preserve"> – Package installer for Python used to install and manage Python libraries</w:t>
       </w:r>
     </w:p>
     <w:p>
@@ -2369,7 +2421,7 @@
           <w:rFonts w:ascii="Arial" w:hAnsi="Arial" w:cs="Arial"/>
           <w:color w:val="404040"/>
         </w:rPr>
-        <w:t>Install: pip install python-dotenv</w:t>
+        <w:t>Install: pip install pip</w:t>
       </w:r>
     </w:p>
     <w:p>
@@ -2380,22 +2432,20 @@
           <w:numId w:val="16"/>
         </w:numPr>
         <w:spacing w:before="0" w:beforeAutospacing="0" w:after="0" w:afterAutospacing="0"/>
-        <w:rPr>
-          <w:rFonts w:ascii="Arial" w:hAnsi="Arial" w:cs="Arial"/>
-          <w:color w:val="404040"/>
-        </w:rPr>
-      </w:pPr>
-      <w:r>
-        <w:rPr>
-          <w:rStyle w:val="HTMLCode"/>
-          <w:rFonts w:ascii="Arial" w:eastAsiaTheme="majorEastAsia" w:hAnsi="Arial" w:cs="Arial"/>
-          <w:b/>
-          <w:bCs/>
-          <w:color w:val="404040"/>
-          <w:sz w:val="24"/>
-          <w:szCs w:val="24"/>
-        </w:rPr>
-        <w:t>json</w:t>
+        <w:ind w:hanging="357"/>
+        <w:rPr>
+          <w:rFonts w:ascii="Arial" w:hAnsi="Arial" w:cs="Arial"/>
+          <w:color w:val="404040"/>
+        </w:rPr>
+      </w:pPr>
+      <w:r>
+        <w:rPr>
+          <w:rFonts w:ascii="Arial" w:hAnsi="Arial" w:cs="Arial"/>
+          <w:b/>
+          <w:bCs/>
+          <w:color w:val="404040"/>
+        </w:rPr>
+        <w:t>python-dotenv</w:t>
       </w:r>
       <w:r>
         <w:rPr>
@@ -2416,21 +2466,29 @@
           <w:rFonts w:ascii="Arial" w:hAnsi="Arial" w:cs="Arial"/>
           <w:color w:val="404040"/>
         </w:rPr>
-        <w:t>Built into Python (</w:t>
-      </w:r>
-      <w:r>
-        <w:rPr>
-          <w:rFonts w:ascii="Arial" w:hAnsi="Arial" w:cs="Arial"/>
-          <w:color w:val="404040"/>
-        </w:rPr>
-        <w:t>Parses MQTT payloads</w:t>
-      </w:r>
-      <w:r>
-        <w:rPr>
-          <w:rFonts w:ascii="Arial" w:hAnsi="Arial" w:cs="Arial"/>
-          <w:color w:val="404040"/>
-        </w:rPr>
-        <w:t>).</w:t>
+        <w:t>For loading environment variables from .env files.</w:t>
+      </w:r>
+    </w:p>
+    <w:p>
+      <w:pPr>
+        <w:pStyle w:val="NormalWeb"/>
+        <w:numPr>
+          <w:ilvl w:val="1"/>
+          <w:numId w:val="16"/>
+        </w:numPr>
+        <w:spacing w:before="0" w:beforeAutospacing="0" w:after="0" w:afterAutospacing="0"/>
+        <w:ind w:hanging="357"/>
+        <w:rPr>
+          <w:rFonts w:ascii="Arial" w:hAnsi="Arial" w:cs="Arial"/>
+          <w:color w:val="404040"/>
+        </w:rPr>
+      </w:pPr>
+      <w:r>
+        <w:rPr>
+          <w:rFonts w:ascii="Arial" w:hAnsi="Arial" w:cs="Arial"/>
+          <w:color w:val="404040"/>
+        </w:rPr>
+        <w:t>Install: pip install python-dotenv</w:t>
       </w:r>
     </w:p>
     <w:p>
@@ -2446,6 +2504,7 @@
           <w:color w:val="404040"/>
         </w:rPr>
       </w:pPr>
+      <w:proofErr w:type="spellStart"/>
       <w:r>
         <w:rPr>
           <w:rStyle w:val="HTMLCode"/>
@@ -2456,8 +2515,9 @@
           <w:sz w:val="24"/>
           <w:szCs w:val="24"/>
         </w:rPr>
-        <w:t>ssl</w:t>
-      </w:r>
+        <w:t>json</w:t>
+      </w:r>
+      <w:proofErr w:type="spellEnd"/>
       <w:r>
         <w:rPr>
           <w:rFonts w:ascii="Arial" w:hAnsi="Arial" w:cs="Arial"/>
@@ -2477,7 +2537,21 @@
           <w:rFonts w:ascii="Arial" w:hAnsi="Arial" w:cs="Arial"/>
           <w:color w:val="404040"/>
         </w:rPr>
-        <w:t>Built into Python (used for secure connections).</w:t>
+        <w:t>Built into Python (</w:t>
+      </w:r>
+      <w:r>
+        <w:rPr>
+          <w:rFonts w:ascii="Arial" w:hAnsi="Arial" w:cs="Arial"/>
+          <w:color w:val="404040"/>
+        </w:rPr>
+        <w:t>Parses MQTT payloads</w:t>
+      </w:r>
+      <w:r>
+        <w:rPr>
+          <w:rFonts w:ascii="Arial" w:hAnsi="Arial" w:cs="Arial"/>
+          <w:color w:val="404040"/>
+        </w:rPr>
+        <w:t>).</w:t>
       </w:r>
     </w:p>
     <w:p>
@@ -2503,7 +2577,7 @@
           <w:sz w:val="24"/>
           <w:szCs w:val="24"/>
         </w:rPr>
-        <w:t>socket</w:t>
+        <w:t>ssl</w:t>
       </w:r>
       <w:r>
         <w:rPr>
@@ -2524,7 +2598,7 @@
           <w:rFonts w:ascii="Arial" w:hAnsi="Arial" w:cs="Arial"/>
           <w:color w:val="404040"/>
         </w:rPr>
-        <w:t>Built into Python (used for network communication).</w:t>
+        <w:t>Built into Python (used for secure connections).</w:t>
       </w:r>
     </w:p>
     <w:p>
@@ -2550,38 +2624,28 @@
           <w:sz w:val="24"/>
           <w:szCs w:val="24"/>
         </w:rPr>
-        <w:t xml:space="preserve">csv </w:t>
-      </w:r>
-      <w:r>
-        <w:t>-</w:t>
-      </w:r>
-      <w:r>
-        <w:rPr>
-          <w:rFonts w:ascii="Arial" w:hAnsi="Arial" w:cs="Arial"/>
-          <w:color w:val="404040"/>
-        </w:rPr>
-        <w:t xml:space="preserve"> </w:t>
-      </w:r>
-      <w:r>
-        <w:rPr>
-          <w:rFonts w:ascii="Arial" w:hAnsi="Arial" w:cs="Arial"/>
-          <w:color w:val="404040"/>
-        </w:rPr>
-        <w:t>Built into Python</w:t>
-      </w:r>
-      <w:r>
-        <w:rPr>
-          <w:rFonts w:ascii="Arial" w:hAnsi="Arial" w:cs="Arial"/>
-          <w:color w:val="404040"/>
-        </w:rPr>
-        <w:t xml:space="preserve"> (</w:t>
-      </w:r>
-      <w:r>
-        <w:rPr>
-          <w:rFonts w:ascii="Arial" w:hAnsi="Arial" w:cs="Arial"/>
-          <w:color w:val="404040"/>
-        </w:rPr>
-        <w:t>Reads/writes CSV files (e.g., for data exports).</w:t>
+        <w:t>socket</w:t>
+      </w:r>
+      <w:r>
+        <w:rPr>
+          <w:rFonts w:ascii="Arial" w:hAnsi="Arial" w:cs="Arial"/>
+          <w:color w:val="404040"/>
+        </w:rPr>
+        <w:t> </w:t>
+      </w:r>
+      <w:r>
+        <w:rPr>
+          <w:rFonts w:ascii="Arial" w:hAnsi="Arial" w:cs="Arial"/>
+          <w:color w:val="404040"/>
+        </w:rPr>
+        <w:t xml:space="preserve">- </w:t>
+      </w:r>
+      <w:r>
+        <w:rPr>
+          <w:rFonts w:ascii="Arial" w:hAnsi="Arial" w:cs="Arial"/>
+          <w:color w:val="404040"/>
+        </w:rPr>
+        <w:t>Built into Python (used for network communication).</w:t>
       </w:r>
     </w:p>
     <w:p>
@@ -2607,6 +2671,63 @@
           <w:sz w:val="24"/>
           <w:szCs w:val="24"/>
         </w:rPr>
+        <w:t xml:space="preserve">csv </w:t>
+      </w:r>
+      <w:r>
+        <w:t>-</w:t>
+      </w:r>
+      <w:r>
+        <w:rPr>
+          <w:rFonts w:ascii="Arial" w:hAnsi="Arial" w:cs="Arial"/>
+          <w:color w:val="404040"/>
+        </w:rPr>
+        <w:t xml:space="preserve"> </w:t>
+      </w:r>
+      <w:r>
+        <w:rPr>
+          <w:rFonts w:ascii="Arial" w:hAnsi="Arial" w:cs="Arial"/>
+          <w:color w:val="404040"/>
+        </w:rPr>
+        <w:t>Built into Python</w:t>
+      </w:r>
+      <w:r>
+        <w:rPr>
+          <w:rFonts w:ascii="Arial" w:hAnsi="Arial" w:cs="Arial"/>
+          <w:color w:val="404040"/>
+        </w:rPr>
+        <w:t xml:space="preserve"> (</w:t>
+      </w:r>
+      <w:r>
+        <w:rPr>
+          <w:rFonts w:ascii="Arial" w:hAnsi="Arial" w:cs="Arial"/>
+          <w:color w:val="404040"/>
+        </w:rPr>
+        <w:t>Reads/writes CSV files (e.g., for data exports).</w:t>
+      </w:r>
+    </w:p>
+    <w:p>
+      <w:pPr>
+        <w:pStyle w:val="NormalWeb"/>
+        <w:numPr>
+          <w:ilvl w:val="0"/>
+          <w:numId w:val="16"/>
+        </w:numPr>
+        <w:spacing w:before="0" w:beforeAutospacing="0" w:after="0" w:afterAutospacing="0"/>
+        <w:rPr>
+          <w:rFonts w:ascii="Arial" w:hAnsi="Arial" w:cs="Arial"/>
+          <w:color w:val="404040"/>
+        </w:rPr>
+      </w:pPr>
+      <w:r>
+        <w:rPr>
+          <w:rStyle w:val="HTMLCode"/>
+          <w:rFonts w:ascii="Arial" w:eastAsiaTheme="majorEastAsia" w:hAnsi="Arial" w:cs="Arial"/>
+          <w:b/>
+          <w:bCs/>
+          <w:color w:val="404040"/>
+          <w:sz w:val="24"/>
+          <w:szCs w:val="24"/>
+        </w:rPr>
         <w:t>p</w:t>
       </w:r>
       <w:r>
@@ -3805,6 +3926,7 @@
           <w:bCs/>
           <w:color w:val="404040"/>
         </w:rPr>
+        <w:lastRenderedPageBreak/>
         <w:t xml:space="preserve"> </w:t>
       </w:r>
       <w:r>
@@ -3898,7 +4020,6 @@
           <w:sz w:val="32"/>
           <w:szCs w:val="32"/>
         </w:rPr>
-        <w:lastRenderedPageBreak/>
         <w:t xml:space="preserve">5) Connecting the wires from Arduino Uno Microcontroller to the </w:t>
       </w:r>
       <w:r>
@@ -5116,11 +5237,19 @@
           <w:rFonts w:ascii="Arial" w:hAnsi="Arial" w:cs="Arial"/>
         </w:rPr>
       </w:pPr>
-      <w:r>
-        <w:rPr>
-          <w:rFonts w:ascii="Arial" w:hAnsi="Arial" w:cs="Arial"/>
-        </w:rPr>
-        <w:t>wget -q https://repos.influxdata.com/influxdata-archive.key</w:t>
+      <w:proofErr w:type="spellStart"/>
+      <w:r>
+        <w:rPr>
+          <w:rFonts w:ascii="Arial" w:hAnsi="Arial" w:cs="Arial"/>
+        </w:rPr>
+        <w:t>wget</w:t>
+      </w:r>
+      <w:proofErr w:type="spellEnd"/>
+      <w:r>
+        <w:rPr>
+          <w:rFonts w:ascii="Arial" w:hAnsi="Arial" w:cs="Arial"/>
+        </w:rPr>
+        <w:t xml:space="preserve"> -q https://repos.influxdata.com/influxdata-archive.key</w:t>
       </w:r>
     </w:p>
     <w:p>
@@ -5135,8 +5264,86 @@
         <w:rPr>
           <w:rFonts w:ascii="Arial" w:hAnsi="Arial" w:cs="Arial"/>
         </w:rPr>
-        <w:t>sudo gpg --yes --dearmor -o /usr/share/keyrings/influxdata-archive-keyring.gpg ./influxdata-archive.key</w:t>
-      </w:r>
+        <w:t xml:space="preserve">sudo </w:t>
+      </w:r>
+      <w:proofErr w:type="spellStart"/>
+      <w:r>
+        <w:rPr>
+          <w:rFonts w:ascii="Arial" w:hAnsi="Arial" w:cs="Arial"/>
+        </w:rPr>
+        <w:t>gpg</w:t>
+      </w:r>
+      <w:proofErr w:type="spellEnd"/>
+      <w:r>
+        <w:rPr>
+          <w:rFonts w:ascii="Arial" w:hAnsi="Arial" w:cs="Arial"/>
+        </w:rPr>
+        <w:t xml:space="preserve"> --yes --</w:t>
+      </w:r>
+      <w:proofErr w:type="spellStart"/>
+      <w:r>
+        <w:rPr>
+          <w:rFonts w:ascii="Arial" w:hAnsi="Arial" w:cs="Arial"/>
+        </w:rPr>
+        <w:t>dearmor</w:t>
+      </w:r>
+      <w:proofErr w:type="spellEnd"/>
+      <w:r>
+        <w:rPr>
+          <w:rFonts w:ascii="Arial" w:hAnsi="Arial" w:cs="Arial"/>
+        </w:rPr>
+        <w:t xml:space="preserve"> -o /</w:t>
+      </w:r>
+      <w:proofErr w:type="spellStart"/>
+      <w:r>
+        <w:rPr>
+          <w:rFonts w:ascii="Arial" w:hAnsi="Arial" w:cs="Arial"/>
+        </w:rPr>
+        <w:t>usr</w:t>
+      </w:r>
+      <w:proofErr w:type="spellEnd"/>
+      <w:r>
+        <w:rPr>
+          <w:rFonts w:ascii="Arial" w:hAnsi="Arial" w:cs="Arial"/>
+        </w:rPr>
+        <w:t>/share/keyrings/</w:t>
+      </w:r>
+      <w:proofErr w:type="spellStart"/>
+      <w:r>
+        <w:rPr>
+          <w:rFonts w:ascii="Arial" w:hAnsi="Arial" w:cs="Arial"/>
+        </w:rPr>
+        <w:t>influxdata</w:t>
+      </w:r>
+      <w:proofErr w:type="spellEnd"/>
+      <w:r>
+        <w:rPr>
+          <w:rFonts w:ascii="Arial" w:hAnsi="Arial" w:cs="Arial"/>
+        </w:rPr>
+        <w:t>-archive-</w:t>
+      </w:r>
+      <w:proofErr w:type="spellStart"/>
+      <w:r>
+        <w:rPr>
+          <w:rFonts w:ascii="Arial" w:hAnsi="Arial" w:cs="Arial"/>
+        </w:rPr>
+        <w:t>keyring.gpg</w:t>
+      </w:r>
+      <w:proofErr w:type="spellEnd"/>
+      <w:r>
+        <w:rPr>
+          <w:rFonts w:ascii="Arial" w:hAnsi="Arial" w:cs="Arial"/>
+        </w:rPr>
+        <w:t xml:space="preserve"> ./</w:t>
+      </w:r>
+      <w:proofErr w:type="spellStart"/>
+      <w:r>
+        <w:rPr>
+          <w:rFonts w:ascii="Arial" w:hAnsi="Arial" w:cs="Arial"/>
+        </w:rPr>
+        <w:t>influxdata-archive.key</w:t>
+      </w:r>
+      <w:proofErr w:type="spellEnd"/>
     </w:p>
     <w:p>
       <w:pPr>
@@ -5150,8 +5357,72 @@
         <w:rPr>
           <w:rFonts w:ascii="Arial" w:hAnsi="Arial" w:cs="Arial"/>
         </w:rPr>
-        <w:t>echo "deb [signed-by=/usr/share/keyrings/influxdata-archive-keyring.gpg] https://repos.influxdata.com/$(lsb_release -cs) stable" | sudo tee /etc/apt/sources.list.d/influxdb.list</w:t>
-      </w:r>
+        <w:t>echo "deb [signed-by=/</w:t>
+      </w:r>
+      <w:proofErr w:type="spellStart"/>
+      <w:r>
+        <w:rPr>
+          <w:rFonts w:ascii="Arial" w:hAnsi="Arial" w:cs="Arial"/>
+        </w:rPr>
+        <w:t>usr</w:t>
+      </w:r>
+      <w:proofErr w:type="spellEnd"/>
+      <w:r>
+        <w:rPr>
+          <w:rFonts w:ascii="Arial" w:hAnsi="Arial" w:cs="Arial"/>
+        </w:rPr>
+        <w:t>/share/keyrings/</w:t>
+      </w:r>
+      <w:proofErr w:type="spellStart"/>
+      <w:r>
+        <w:rPr>
+          <w:rFonts w:ascii="Arial" w:hAnsi="Arial" w:cs="Arial"/>
+        </w:rPr>
+        <w:t>influxdata</w:t>
+      </w:r>
+      <w:proofErr w:type="spellEnd"/>
+      <w:r>
+        <w:rPr>
+          <w:rFonts w:ascii="Arial" w:hAnsi="Arial" w:cs="Arial"/>
+        </w:rPr>
+        <w:t>-archive-</w:t>
+      </w:r>
+      <w:proofErr w:type="spellStart"/>
+      <w:r>
+        <w:rPr>
+          <w:rFonts w:ascii="Arial" w:hAnsi="Arial" w:cs="Arial"/>
+        </w:rPr>
+        <w:t>keyring.gpg</w:t>
+      </w:r>
+      <w:proofErr w:type="spellEnd"/>
+      <w:r>
+        <w:rPr>
+          <w:rFonts w:ascii="Arial" w:hAnsi="Arial" w:cs="Arial"/>
+        </w:rPr>
+        <w:t>] https://repos.influxdata.com/$(lsb_release -cs) stable" | sudo tee /etc/apt/</w:t>
+      </w:r>
+      <w:proofErr w:type="spellStart"/>
+      <w:r>
+        <w:rPr>
+          <w:rFonts w:ascii="Arial" w:hAnsi="Arial" w:cs="Arial"/>
+        </w:rPr>
+        <w:t>sources.list.d</w:t>
+      </w:r>
+      <w:proofErr w:type="spellEnd"/>
+      <w:r>
+        <w:rPr>
+          <w:rFonts w:ascii="Arial" w:hAnsi="Arial" w:cs="Arial"/>
+        </w:rPr>
+        <w:t>/</w:t>
+      </w:r>
+      <w:proofErr w:type="spellStart"/>
+      <w:r>
+        <w:rPr>
+          <w:rFonts w:ascii="Arial" w:hAnsi="Arial" w:cs="Arial"/>
+        </w:rPr>
+        <w:t>influxdb.list</w:t>
+      </w:r>
+      <w:proofErr w:type="spellEnd"/>
     </w:p>
     <w:p>
       <w:pPr>
@@ -5195,6 +5466,7 @@
         <w:rPr>
           <w:rFonts w:ascii="Arial" w:hAnsi="Arial" w:cs="Arial"/>
         </w:rPr>
+        <w:lastRenderedPageBreak/>
         <w:t>sudo apt update</w:t>
       </w:r>
     </w:p>
@@ -6119,6 +6391,7 @@
           <w:bCs/>
           <w:color w:val="404040"/>
         </w:rPr>
+        <w:lastRenderedPageBreak/>
         <w:t>Python</w:t>
       </w:r>
     </w:p>
@@ -6140,7 +6413,6 @@
           <w:bCs/>
           <w:color w:val="404040"/>
         </w:rPr>
-        <w:lastRenderedPageBreak/>
         <w:t>Step 1: Download Python</w:t>
       </w:r>
     </w:p>
@@ -6411,7 +6683,23 @@
           <w:rFonts w:ascii="Arial" w:hAnsi="Arial" w:cs="Arial"/>
           <w:color w:val="404040"/>
         </w:rPr>
-        <w:t>Open Command Prompt ( Win + R -&gt; type cmd -&gt; Enter)</w:t>
+        <w:t xml:space="preserve">Open Command Prompt ( Win + R -&gt; type </w:t>
+      </w:r>
+      <w:proofErr w:type="spellStart"/>
+      <w:r>
+        <w:rPr>
+          <w:rFonts w:ascii="Arial" w:hAnsi="Arial" w:cs="Arial"/>
+          <w:color w:val="404040"/>
+        </w:rPr>
+        <w:t>cmd</w:t>
+      </w:r>
+      <w:proofErr w:type="spellEnd"/>
+      <w:r>
+        <w:rPr>
+          <w:rFonts w:ascii="Arial" w:hAnsi="Arial" w:cs="Arial"/>
+          <w:color w:val="404040"/>
+        </w:rPr>
+        <w:t xml:space="preserve"> -&gt; Enter)</w:t>
       </w:r>
     </w:p>
     <w:p>
@@ -7049,7 +7337,6 @@
           <w:sz w:val="32"/>
           <w:szCs w:val="32"/>
         </w:rPr>
-        <w:lastRenderedPageBreak/>
         <w:t>7) Instructions to run the Python scripts and launch the InfluxDB visualization tool</w:t>
       </w:r>
       <w:r>

</xml_diff>

<commit_message>
Updated installation steps for Ubuntu and InfluxDB
</commit_message>
<xml_diff>
--- a/Documentation for Smart Waste Monitoring System.docx
+++ b/Documentation for Smart Waste Monitoring System.docx
@@ -1304,7 +1304,6 @@
         </w:rPr>
         <w:t>Also requires </w:t>
       </w:r>
-      <w:proofErr w:type="spellStart"/>
       <w:r>
         <w:rPr>
           <w:rStyle w:val="Strong"/>
@@ -1313,7 +1312,6 @@
         </w:rPr>
         <w:t>Adafruit_BusIO</w:t>
       </w:r>
-      <w:proofErr w:type="spellEnd"/>
       <w:r>
         <w:rPr>
           <w:rFonts w:ascii="Arial" w:hAnsi="Arial" w:cs="Arial"/>
@@ -1703,7 +1701,6 @@
           <w:color w:val="404040"/>
         </w:rPr>
       </w:pPr>
-      <w:proofErr w:type="spellStart"/>
       <w:r>
         <w:rPr>
           <w:rFonts w:ascii="Arial" w:hAnsi="Arial" w:cs="Arial"/>
@@ -1713,7 +1710,6 @@
         </w:rPr>
         <w:t>pyserial</w:t>
       </w:r>
-      <w:proofErr w:type="spellEnd"/>
       <w:r>
         <w:rPr>
           <w:rFonts w:ascii="Arial" w:hAnsi="Arial" w:cs="Arial"/>
@@ -1747,17 +1743,8 @@
           <w:rFonts w:ascii="Arial" w:hAnsi="Arial" w:cs="Arial"/>
           <w:color w:val="404040"/>
         </w:rPr>
-        <w:t xml:space="preserve"> pip install </w:t>
-      </w:r>
-      <w:proofErr w:type="spellStart"/>
-      <w:r>
-        <w:rPr>
-          <w:rFonts w:ascii="Arial" w:hAnsi="Arial" w:cs="Arial"/>
-          <w:color w:val="404040"/>
-        </w:rPr>
-        <w:t>pyserial</w:t>
-      </w:r>
-      <w:proofErr w:type="spellEnd"/>
+        <w:t xml:space="preserve"> pip install pyserial</w:t>
+      </w:r>
     </w:p>
     <w:p>
       <w:pPr>
@@ -1772,7 +1759,6 @@
           <w:color w:val="404040"/>
         </w:rPr>
       </w:pPr>
-      <w:proofErr w:type="spellStart"/>
       <w:r>
         <w:rPr>
           <w:rStyle w:val="HTMLCode"/>
@@ -1785,7 +1771,6 @@
         </w:rPr>
         <w:t>json</w:t>
       </w:r>
-      <w:proofErr w:type="spellEnd"/>
       <w:r>
         <w:rPr>
           <w:rFonts w:ascii="Arial" w:hAnsi="Arial" w:cs="Arial"/>
@@ -2504,7 +2489,6 @@
           <w:color w:val="404040"/>
         </w:rPr>
       </w:pPr>
-      <w:proofErr w:type="spellStart"/>
       <w:r>
         <w:rPr>
           <w:rStyle w:val="HTMLCode"/>
@@ -2517,7 +2501,6 @@
         </w:rPr>
         <w:t>json</w:t>
       </w:r>
-      <w:proofErr w:type="spellEnd"/>
       <w:r>
         <w:rPr>
           <w:rFonts w:ascii="Arial" w:hAnsi="Arial" w:cs="Arial"/>
@@ -4979,20 +4962,6 @@
     <w:p>
       <w:pPr>
         <w:pStyle w:val="NormalWeb"/>
-        <w:spacing w:before="0" w:beforeAutospacing="0" w:after="0" w:afterAutospacing="0"/>
-        <w:ind w:left="360"/>
-        <w:rPr>
-          <w:rStyle w:val="HTMLCode"/>
-          <w:rFonts w:ascii="Arial" w:hAnsi="Arial" w:cs="Arial"/>
-          <w:color w:val="404040"/>
-          <w:sz w:val="24"/>
-          <w:szCs w:val="24"/>
-        </w:rPr>
-      </w:pPr>
-    </w:p>
-    <w:p>
-      <w:pPr>
-        <w:pStyle w:val="NormalWeb"/>
         <w:numPr>
           <w:ilvl w:val="0"/>
           <w:numId w:val="19"/>
@@ -5225,8 +5194,10 @@
           <w:rFonts w:ascii="Arial" w:hAnsi="Arial" w:cs="Arial"/>
           <w:b/>
           <w:bCs/>
-        </w:rPr>
-        <w:t># Add InfluxDB repository</w:t>
+          <w:i/>
+          <w:iCs/>
+        </w:rPr>
+        <w:t># Ubuntu and Debian</w:t>
       </w:r>
     </w:p>
     <w:p>
@@ -5235,21 +5206,19 @@
         <w:ind w:left="790"/>
         <w:rPr>
           <w:rFonts w:ascii="Arial" w:hAnsi="Arial" w:cs="Arial"/>
-        </w:rPr>
-      </w:pPr>
-      <w:proofErr w:type="spellStart"/>
-      <w:r>
-        <w:rPr>
-          <w:rFonts w:ascii="Arial" w:hAnsi="Arial" w:cs="Arial"/>
-        </w:rPr>
-        <w:t>wget</w:t>
-      </w:r>
-      <w:proofErr w:type="spellEnd"/>
-      <w:r>
-        <w:rPr>
-          <w:rFonts w:ascii="Arial" w:hAnsi="Arial" w:cs="Arial"/>
-        </w:rPr>
-        <w:t xml:space="preserve"> -q https://repos.influxdata.com/influxdata-archive.key</w:t>
+          <w:b/>
+          <w:bCs/>
+        </w:rPr>
+      </w:pPr>
+      <w:r>
+        <w:rPr>
+          <w:rFonts w:ascii="Arial" w:hAnsi="Arial" w:cs="Arial"/>
+          <w:b/>
+          <w:bCs/>
+          <w:i/>
+          <w:iCs/>
+        </w:rPr>
+        <w:t># Add the InfluxData key to verify downloads and add the repository</w:t>
       </w:r>
     </w:p>
     <w:p>
@@ -5264,86 +5233,8 @@
         <w:rPr>
           <w:rFonts w:ascii="Arial" w:hAnsi="Arial" w:cs="Arial"/>
         </w:rPr>
-        <w:t xml:space="preserve">sudo </w:t>
-      </w:r>
-      <w:proofErr w:type="spellStart"/>
-      <w:r>
-        <w:rPr>
-          <w:rFonts w:ascii="Arial" w:hAnsi="Arial" w:cs="Arial"/>
-        </w:rPr>
-        <w:t>gpg</w:t>
-      </w:r>
-      <w:proofErr w:type="spellEnd"/>
-      <w:r>
-        <w:rPr>
-          <w:rFonts w:ascii="Arial" w:hAnsi="Arial" w:cs="Arial"/>
-        </w:rPr>
-        <w:t xml:space="preserve"> --yes --</w:t>
-      </w:r>
-      <w:proofErr w:type="spellStart"/>
-      <w:r>
-        <w:rPr>
-          <w:rFonts w:ascii="Arial" w:hAnsi="Arial" w:cs="Arial"/>
-        </w:rPr>
-        <w:t>dearmor</w:t>
-      </w:r>
-      <w:proofErr w:type="spellEnd"/>
-      <w:r>
-        <w:rPr>
-          <w:rFonts w:ascii="Arial" w:hAnsi="Arial" w:cs="Arial"/>
-        </w:rPr>
-        <w:t xml:space="preserve"> -o /</w:t>
-      </w:r>
-      <w:proofErr w:type="spellStart"/>
-      <w:r>
-        <w:rPr>
-          <w:rFonts w:ascii="Arial" w:hAnsi="Arial" w:cs="Arial"/>
-        </w:rPr>
-        <w:t>usr</w:t>
-      </w:r>
-      <w:proofErr w:type="spellEnd"/>
-      <w:r>
-        <w:rPr>
-          <w:rFonts w:ascii="Arial" w:hAnsi="Arial" w:cs="Arial"/>
-        </w:rPr>
-        <w:t>/share/keyrings/</w:t>
-      </w:r>
-      <w:proofErr w:type="spellStart"/>
-      <w:r>
-        <w:rPr>
-          <w:rFonts w:ascii="Arial" w:hAnsi="Arial" w:cs="Arial"/>
-        </w:rPr>
-        <w:t>influxdata</w:t>
-      </w:r>
-      <w:proofErr w:type="spellEnd"/>
-      <w:r>
-        <w:rPr>
-          <w:rFonts w:ascii="Arial" w:hAnsi="Arial" w:cs="Arial"/>
-        </w:rPr>
-        <w:t>-archive-</w:t>
-      </w:r>
-      <w:proofErr w:type="spellStart"/>
-      <w:r>
-        <w:rPr>
-          <w:rFonts w:ascii="Arial" w:hAnsi="Arial" w:cs="Arial"/>
-        </w:rPr>
-        <w:t>keyring.gpg</w:t>
-      </w:r>
-      <w:proofErr w:type="spellEnd"/>
-      <w:r>
-        <w:rPr>
-          <w:rFonts w:ascii="Arial" w:hAnsi="Arial" w:cs="Arial"/>
-        </w:rPr>
-        <w:t xml:space="preserve"> ./</w:t>
-      </w:r>
-      <w:proofErr w:type="spellStart"/>
-      <w:r>
-        <w:rPr>
-          <w:rFonts w:ascii="Arial" w:hAnsi="Arial" w:cs="Arial"/>
-        </w:rPr>
-        <w:t>influxdata-archive.key</w:t>
-      </w:r>
-      <w:proofErr w:type="spellEnd"/>
+        <w:t>curl --silent --location -O \</w:t>
+      </w:r>
     </w:p>
     <w:p>
       <w:pPr>
@@ -5357,72 +5248,8 @@
         <w:rPr>
           <w:rFonts w:ascii="Arial" w:hAnsi="Arial" w:cs="Arial"/>
         </w:rPr>
-        <w:t>echo "deb [signed-by=/</w:t>
-      </w:r>
-      <w:proofErr w:type="spellStart"/>
-      <w:r>
-        <w:rPr>
-          <w:rFonts w:ascii="Arial" w:hAnsi="Arial" w:cs="Arial"/>
-        </w:rPr>
-        <w:t>usr</w:t>
-      </w:r>
-      <w:proofErr w:type="spellEnd"/>
-      <w:r>
-        <w:rPr>
-          <w:rFonts w:ascii="Arial" w:hAnsi="Arial" w:cs="Arial"/>
-        </w:rPr>
-        <w:t>/share/keyrings/</w:t>
-      </w:r>
-      <w:proofErr w:type="spellStart"/>
-      <w:r>
-        <w:rPr>
-          <w:rFonts w:ascii="Arial" w:hAnsi="Arial" w:cs="Arial"/>
-        </w:rPr>
-        <w:t>influxdata</w:t>
-      </w:r>
-      <w:proofErr w:type="spellEnd"/>
-      <w:r>
-        <w:rPr>
-          <w:rFonts w:ascii="Arial" w:hAnsi="Arial" w:cs="Arial"/>
-        </w:rPr>
-        <w:t>-archive-</w:t>
-      </w:r>
-      <w:proofErr w:type="spellStart"/>
-      <w:r>
-        <w:rPr>
-          <w:rFonts w:ascii="Arial" w:hAnsi="Arial" w:cs="Arial"/>
-        </w:rPr>
-        <w:t>keyring.gpg</w:t>
-      </w:r>
-      <w:proofErr w:type="spellEnd"/>
-      <w:r>
-        <w:rPr>
-          <w:rFonts w:ascii="Arial" w:hAnsi="Arial" w:cs="Arial"/>
-        </w:rPr>
-        <w:t>] https://repos.influxdata.com/$(lsb_release -cs) stable" | sudo tee /etc/apt/</w:t>
-      </w:r>
-      <w:proofErr w:type="spellStart"/>
-      <w:r>
-        <w:rPr>
-          <w:rFonts w:ascii="Arial" w:hAnsi="Arial" w:cs="Arial"/>
-        </w:rPr>
-        <w:t>sources.list.d</w:t>
-      </w:r>
-      <w:proofErr w:type="spellEnd"/>
-      <w:r>
-        <w:rPr>
-          <w:rFonts w:ascii="Arial" w:hAnsi="Arial" w:cs="Arial"/>
-        </w:rPr>
-        <w:t>/</w:t>
-      </w:r>
-      <w:proofErr w:type="spellStart"/>
-      <w:r>
-        <w:rPr>
-          <w:rFonts w:ascii="Arial" w:hAnsi="Arial" w:cs="Arial"/>
-        </w:rPr>
-        <w:t>influxdb.list</w:t>
-      </w:r>
-      <w:proofErr w:type="spellEnd"/>
+        <w:t>https://repos.influxdata.com/influxdata-archive.key</w:t>
+      </w:r>
     </w:p>
     <w:p>
       <w:pPr>
@@ -5430,10 +5257,14 @@
         <w:ind w:left="790"/>
         <w:rPr>
           <w:rFonts w:ascii="Arial" w:hAnsi="Arial" w:cs="Arial"/>
-          <w:b/>
-          <w:bCs/>
-        </w:rPr>
-      </w:pPr>
+        </w:rPr>
+      </w:pPr>
+      <w:r>
+        <w:rPr>
+          <w:rFonts w:ascii="Arial" w:hAnsi="Arial" w:cs="Arial"/>
+        </w:rPr>
+        <w:t>echo "943666881a1b8d9b849b74caebf02d3465d6beb716510d86a39f6c8e8dac7515  influxdata-archive.key" \</w:t>
+      </w:r>
     </w:p>
     <w:p>
       <w:pPr>
@@ -5441,17 +5272,13 @@
         <w:ind w:left="790"/>
         <w:rPr>
           <w:rFonts w:ascii="Arial" w:hAnsi="Arial" w:cs="Arial"/>
-          <w:b/>
-          <w:bCs/>
-        </w:rPr>
-      </w:pPr>
-      <w:r>
-        <w:rPr>
-          <w:rFonts w:ascii="Arial" w:hAnsi="Arial" w:cs="Arial"/>
-          <w:b/>
-          <w:bCs/>
-        </w:rPr>
-        <w:t># Install InfluxDB</w:t>
+        </w:rPr>
+      </w:pPr>
+      <w:r>
+        <w:rPr>
+          <w:rFonts w:ascii="Arial" w:hAnsi="Arial" w:cs="Arial"/>
+        </w:rPr>
+        <w:t>| sha256sum --check - &amp;&amp; cat influxdata-archive.key \</w:t>
       </w:r>
     </w:p>
     <w:p>
@@ -5466,8 +5293,7 @@
         <w:rPr>
           <w:rFonts w:ascii="Arial" w:hAnsi="Arial" w:cs="Arial"/>
         </w:rPr>
-        <w:lastRenderedPageBreak/>
-        <w:t>sudo apt update</w:t>
+        <w:t>| gpg --dearmor \</w:t>
       </w:r>
     </w:p>
     <w:p>
@@ -5482,7 +5308,8 @@
         <w:rPr>
           <w:rFonts w:ascii="Arial" w:hAnsi="Arial" w:cs="Arial"/>
         </w:rPr>
-        <w:t>sudo apt install influxdb2</w:t>
+        <w:lastRenderedPageBreak/>
+        <w:t>| sudo tee /etc/apt/trusted.gpg.d/influxdata-archive.gpg &gt; /dev/null \</w:t>
       </w:r>
     </w:p>
     <w:p>
@@ -5491,10 +5318,14 @@
         <w:ind w:left="790"/>
         <w:rPr>
           <w:rFonts w:ascii="Arial" w:hAnsi="Arial" w:cs="Arial"/>
-          <w:b/>
-          <w:bCs/>
-        </w:rPr>
-      </w:pPr>
+        </w:rPr>
+      </w:pPr>
+      <w:r>
+        <w:rPr>
+          <w:rFonts w:ascii="Arial" w:hAnsi="Arial" w:cs="Arial"/>
+        </w:rPr>
+        <w:t>&amp;&amp; echo 'deb [signed-by=/etc/apt/trusted.gpg.d/influxdata-archive.gpg] https://repos.influxdata.com/debian stable main' \</w:t>
+      </w:r>
     </w:p>
     <w:p>
       <w:pPr>
@@ -5502,17 +5333,13 @@
         <w:ind w:left="790"/>
         <w:rPr>
           <w:rFonts w:ascii="Arial" w:hAnsi="Arial" w:cs="Arial"/>
-          <w:b/>
-          <w:bCs/>
-        </w:rPr>
-      </w:pPr>
-      <w:r>
-        <w:rPr>
-          <w:rFonts w:ascii="Arial" w:hAnsi="Arial" w:cs="Arial"/>
-          <w:b/>
-          <w:bCs/>
-        </w:rPr>
-        <w:t># Start and enable the service</w:t>
+        </w:rPr>
+      </w:pPr>
+      <w:r>
+        <w:rPr>
+          <w:rFonts w:ascii="Arial" w:hAnsi="Arial" w:cs="Arial"/>
+        </w:rPr>
+        <w:t>| sudo tee /etc/apt/sources.list.d/influxdata.list</w:t>
       </w:r>
     </w:p>
     <w:p>
@@ -5521,13 +5348,19 @@
         <w:ind w:left="790"/>
         <w:rPr>
           <w:rFonts w:ascii="Arial" w:hAnsi="Arial" w:cs="Arial"/>
-        </w:rPr>
-      </w:pPr>
-      <w:r>
-        <w:rPr>
-          <w:rFonts w:ascii="Arial" w:hAnsi="Arial" w:cs="Arial"/>
-        </w:rPr>
-        <w:t>sudo systemctl start influxdb</w:t>
+          <w:b/>
+          <w:bCs/>
+        </w:rPr>
+      </w:pPr>
+      <w:r>
+        <w:rPr>
+          <w:rFonts w:ascii="Arial" w:hAnsi="Arial" w:cs="Arial"/>
+          <w:b/>
+          <w:bCs/>
+          <w:i/>
+          <w:iCs/>
+        </w:rPr>
+        <w:t># Install influxdb</w:t>
       </w:r>
     </w:p>
     <w:p>
@@ -5542,8 +5375,104 @@
         <w:rPr>
           <w:rFonts w:ascii="Arial" w:hAnsi="Arial" w:cs="Arial"/>
         </w:rPr>
-        <w:t>sudo systemctl enable influxdb</w:t>
-      </w:r>
+        <w:t>sudo apt-get update &amp;&amp; sudo apt-get install influxdb2</w:t>
+      </w:r>
+    </w:p>
+    <w:p>
+      <w:pPr>
+        <w:pStyle w:val="ListParagraph"/>
+        <w:ind w:left="790"/>
+        <w:rPr>
+          <w:rFonts w:ascii="Arial" w:hAnsi="Arial" w:cs="Arial"/>
+          <w:b/>
+          <w:bCs/>
+        </w:rPr>
+      </w:pPr>
+    </w:p>
+    <w:p>
+      <w:pPr>
+        <w:pStyle w:val="ListParagraph"/>
+        <w:ind w:left="790"/>
+        <w:rPr>
+          <w:rFonts w:ascii="Arial" w:hAnsi="Arial" w:cs="Arial"/>
+          <w:b/>
+          <w:bCs/>
+        </w:rPr>
+      </w:pPr>
+      <w:r>
+        <w:rPr>
+          <w:rFonts w:ascii="Arial" w:hAnsi="Arial" w:cs="Arial"/>
+          <w:b/>
+          <w:bCs/>
+        </w:rPr>
+        <w:t># Start and enable the service</w:t>
+      </w:r>
+    </w:p>
+    <w:p>
+      <w:pPr>
+        <w:pStyle w:val="ListParagraph"/>
+        <w:ind w:left="790"/>
+        <w:rPr>
+          <w:rFonts w:ascii="Arial" w:hAnsi="Arial" w:cs="Arial"/>
+        </w:rPr>
+      </w:pPr>
+      <w:r>
+        <w:rPr>
+          <w:rFonts w:ascii="Arial" w:hAnsi="Arial" w:cs="Arial"/>
+        </w:rPr>
+        <w:t xml:space="preserve">sudo systemctl </w:t>
+      </w:r>
+      <w:r>
+        <w:rPr>
+          <w:rFonts w:ascii="Arial" w:hAnsi="Arial" w:cs="Arial"/>
+        </w:rPr>
+        <w:t>unmask</w:t>
+      </w:r>
+      <w:r>
+        <w:rPr>
+          <w:rFonts w:ascii="Arial" w:hAnsi="Arial" w:cs="Arial"/>
+        </w:rPr>
+        <w:t xml:space="preserve"> influxdb</w:t>
+      </w:r>
+    </w:p>
+    <w:p>
+      <w:pPr>
+        <w:pStyle w:val="ListParagraph"/>
+        <w:ind w:left="790"/>
+        <w:rPr>
+          <w:rFonts w:ascii="Arial" w:hAnsi="Arial" w:cs="Arial"/>
+        </w:rPr>
+      </w:pPr>
+      <w:r>
+        <w:rPr>
+          <w:rFonts w:ascii="Arial" w:hAnsi="Arial" w:cs="Arial"/>
+        </w:rPr>
+        <w:t>sudo systemctl daemon-reload</w:t>
+      </w:r>
+    </w:p>
+    <w:p>
+      <w:pPr>
+        <w:pStyle w:val="ListParagraph"/>
+        <w:ind w:left="790"/>
+        <w:rPr>
+          <w:rFonts w:ascii="Arial" w:hAnsi="Arial" w:cs="Arial"/>
+        </w:rPr>
+      </w:pPr>
+      <w:r>
+        <w:rPr>
+          <w:rFonts w:ascii="Arial" w:hAnsi="Arial" w:cs="Arial"/>
+        </w:rPr>
+        <w:t>sudo systemctl start influxdb</w:t>
+      </w:r>
+    </w:p>
+    <w:p>
+      <w:pPr>
+        <w:pStyle w:val="ListParagraph"/>
+        <w:ind w:left="790"/>
+        <w:rPr>
+          <w:rFonts w:ascii="Arial" w:hAnsi="Arial" w:cs="Arial"/>
+        </w:rPr>
+      </w:pPr>
     </w:p>
     <w:p>
       <w:pPr>
@@ -5608,14 +5537,14 @@
         <w:rPr>
           <w:rFonts w:ascii="Arial" w:hAnsi="Arial" w:cs="Arial"/>
         </w:rPr>
-        <w:t>Create a bucket, generate an API token, and note:</w:t>
+        <w:t>Set Username, Password and Confirm Password that it is easy to remember.</w:t>
       </w:r>
     </w:p>
     <w:p>
       <w:pPr>
         <w:pStyle w:val="ListParagraph"/>
         <w:numPr>
-          <w:ilvl w:val="1"/>
+          <w:ilvl w:val="0"/>
           <w:numId w:val="32"/>
         </w:numPr>
         <w:rPr>
@@ -5626,53 +5555,56 @@
         <w:rPr>
           <w:rFonts w:ascii="Arial" w:hAnsi="Arial" w:cs="Arial"/>
         </w:rPr>
-        <w:t>Organization Name</w:t>
+        <w:t>Set an initial organization name</w:t>
+      </w:r>
+      <w:r>
+        <w:rPr>
+          <w:rFonts w:ascii="Arial" w:hAnsi="Arial" w:cs="Arial"/>
+        </w:rPr>
+        <w:t xml:space="preserve">, </w:t>
+      </w:r>
+      <w:r>
+        <w:rPr>
+          <w:rFonts w:ascii="Arial" w:hAnsi="Arial" w:cs="Arial"/>
+        </w:rPr>
+        <w:t xml:space="preserve">initial bucket name and </w:t>
+      </w:r>
+      <w:r>
+        <w:rPr>
+          <w:rFonts w:ascii="Arial" w:hAnsi="Arial" w:cs="Arial"/>
+        </w:rPr>
+        <w:t>generate an API token, and note</w:t>
+      </w:r>
+      <w:r>
+        <w:rPr>
+          <w:rFonts w:ascii="Arial" w:hAnsi="Arial" w:cs="Arial"/>
+        </w:rPr>
+        <w:t xml:space="preserve"> the organization name, bucket name and token by saving </w:t>
+      </w:r>
+      <w:r>
+        <w:rPr>
+          <w:rFonts w:ascii="Arial" w:hAnsi="Arial" w:cs="Arial"/>
+        </w:rPr>
+        <w:t xml:space="preserve">them </w:t>
+      </w:r>
+      <w:r>
+        <w:rPr>
+          <w:rFonts w:ascii="Arial" w:hAnsi="Arial" w:cs="Arial"/>
+        </w:rPr>
+        <w:t>into a txt file</w:t>
+      </w:r>
+      <w:r>
+        <w:rPr>
+          <w:rFonts w:ascii="Arial" w:hAnsi="Arial" w:cs="Arial"/>
+        </w:rPr>
+        <w:t>.</w:t>
       </w:r>
     </w:p>
     <w:p>
       <w:pPr>
         <w:pStyle w:val="ListParagraph"/>
-        <w:numPr>
-          <w:ilvl w:val="1"/>
-          <w:numId w:val="32"/>
-        </w:numPr>
-        <w:rPr>
-          <w:rFonts w:ascii="Arial" w:hAnsi="Arial" w:cs="Arial"/>
-        </w:rPr>
-      </w:pPr>
-      <w:r>
-        <w:rPr>
-          <w:rFonts w:ascii="Arial" w:hAnsi="Arial" w:cs="Arial"/>
-        </w:rPr>
-        <w:t>Bucket Name</w:t>
-      </w:r>
-    </w:p>
-    <w:p>
-      <w:pPr>
-        <w:pStyle w:val="ListParagraph"/>
-        <w:numPr>
-          <w:ilvl w:val="1"/>
-          <w:numId w:val="32"/>
-        </w:numPr>
-        <w:rPr>
-          <w:rFonts w:ascii="Arial" w:hAnsi="Arial" w:cs="Arial"/>
-        </w:rPr>
-      </w:pPr>
-      <w:r>
-        <w:rPr>
-          <w:rFonts w:ascii="Arial" w:hAnsi="Arial" w:cs="Arial"/>
-        </w:rPr>
-        <w:t>Token</w:t>
-      </w:r>
-    </w:p>
-    <w:p>
-      <w:pPr>
-        <w:pStyle w:val="ListParagraph"/>
-        <w:ind w:left="790"/>
-        <w:rPr>
-          <w:rFonts w:ascii="Arial" w:hAnsi="Arial" w:cs="Arial"/>
-          <w:b/>
-          <w:bCs/>
+        <w:rPr>
+          <w:rFonts w:ascii="Arial" w:hAnsi="Arial" w:cs="Arial"/>
         </w:rPr>
       </w:pPr>
     </w:p>
@@ -5934,7 +5866,23 @@
           <w:b/>
           <w:bCs/>
         </w:rPr>
-        <w:t>Install Board Support (e.g., ESP32)</w:t>
+        <w:t xml:space="preserve">Install Board Support (e.g., </w:t>
+      </w:r>
+      <w:r>
+        <w:rPr>
+          <w:rFonts w:ascii="Arial" w:hAnsi="Arial" w:cs="Arial"/>
+          <w:b/>
+          <w:bCs/>
+        </w:rPr>
+        <w:t>Arduino AVR Boards</w:t>
+      </w:r>
+      <w:r>
+        <w:rPr>
+          <w:rFonts w:ascii="Arial" w:hAnsi="Arial" w:cs="Arial"/>
+          <w:b/>
+          <w:bCs/>
+        </w:rPr>
+        <w:t>)</w:t>
       </w:r>
     </w:p>
     <w:p>
@@ -6028,7 +5976,7 @@
         <w:rPr>
           <w:rFonts w:ascii="Arial" w:hAnsi="Arial" w:cs="Arial"/>
         </w:rPr>
-        <w:t>https://raw.githubusercontent.com/espressif/arduino-esp32/gh-pages/package_esp32_index.json</w:t>
+        <w:t>https://m5stack.oss-cn-shenzhen.aliyuncs.com/resource/arduino/package_m5stack_index.json</w:t>
       </w:r>
     </w:p>
     <w:p>
@@ -6068,7 +6016,7 @@
           <w:b/>
           <w:bCs/>
         </w:rPr>
-        <w:t>ESP32</w:t>
+        <w:t>Arduino AVR Boards</w:t>
       </w:r>
       <w:r>
         <w:rPr>
@@ -6084,7 +6032,7 @@
           <w:ilvl w:val="0"/>
           <w:numId w:val="31"/>
         </w:numPr>
-        <w:spacing w:after="0"/>
+        <w:spacing w:before="0" w:beforeAutospacing="0" w:after="0" w:afterAutospacing="0"/>
         <w:rPr>
           <w:rFonts w:ascii="Arial" w:hAnsi="Arial" w:cs="Arial"/>
         </w:rPr>
@@ -6100,20 +6048,69 @@
       <w:pPr>
         <w:pStyle w:val="NormalWeb"/>
         <w:numPr>
-          <w:ilvl w:val="1"/>
-          <w:numId w:val="31"/>
+          <w:ilvl w:val="2"/>
+          <w:numId w:val="20"/>
         </w:numPr>
-        <w:rPr>
-          <w:rFonts w:ascii="Arial" w:hAnsi="Arial" w:cs="Arial"/>
-        </w:rPr>
-      </w:pPr>
-      <w:r>
-        <w:rPr>
-          <w:rFonts w:ascii="Arial" w:hAnsi="Arial" w:cs="Arial"/>
-          <w:b/>
-          <w:bCs/>
-        </w:rPr>
-        <w:t>Tools → Board → ESP32 Arduino → "ESP32 Dev Module"</w:t>
+        <w:spacing w:before="0" w:beforeAutospacing="0" w:after="0" w:afterAutospacing="0"/>
+        <w:rPr>
+          <w:rFonts w:ascii="Arial" w:hAnsi="Arial" w:cs="Arial"/>
+        </w:rPr>
+      </w:pPr>
+      <w:r>
+        <w:rPr>
+          <w:rFonts w:ascii="Arial" w:hAnsi="Arial" w:cs="Arial"/>
+          <w:b/>
+          <w:bCs/>
+        </w:rPr>
+        <w:t>T</w:t>
+      </w:r>
+      <w:r>
+        <w:rPr>
+          <w:rFonts w:ascii="Arial" w:hAnsi="Arial" w:cs="Arial"/>
+          <w:b/>
+          <w:bCs/>
+        </w:rPr>
+        <w:t xml:space="preserve">ools → Board → </w:t>
+      </w:r>
+      <w:r>
+        <w:rPr>
+          <w:rFonts w:ascii="Arial" w:hAnsi="Arial" w:cs="Arial"/>
+          <w:b/>
+          <w:bCs/>
+        </w:rPr>
+        <w:t>Arduino AVR Boards</w:t>
+      </w:r>
+      <w:r>
+        <w:rPr>
+          <w:rFonts w:ascii="Arial" w:hAnsi="Arial" w:cs="Arial"/>
+          <w:b/>
+          <w:bCs/>
+        </w:rPr>
+        <w:t xml:space="preserve"> </w:t>
+      </w:r>
+      <w:r>
+        <w:rPr>
+          <w:rFonts w:ascii="Arial" w:hAnsi="Arial" w:cs="Arial"/>
+          <w:b/>
+          <w:bCs/>
+        </w:rPr>
+        <w:t>→ "</w:t>
+      </w:r>
+      <w:r>
+        <w:rPr>
+          <w:rFonts w:ascii="Arial" w:hAnsi="Arial" w:cs="Arial"/>
+          <w:b/>
+          <w:bCs/>
+        </w:rPr>
+        <w:t>Arduino Uno</w:t>
+      </w:r>
+      <w:r>
+        <w:rPr>
+          <w:rFonts w:ascii="Arial" w:hAnsi="Arial" w:cs="Arial"/>
+          <w:b/>
+          <w:bCs/>
+        </w:rPr>
+        <w:t>"</w:t>
       </w:r>
     </w:p>
     <w:p>
@@ -6266,6 +6263,7 @@
           <w:rFonts w:ascii="Arial" w:eastAsiaTheme="majorEastAsia" w:hAnsi="Arial" w:cs="Arial"/>
           <w:color w:val="404040"/>
         </w:rPr>
+        <w:lastRenderedPageBreak/>
         <w:t>Launch VS Code</w:t>
       </w:r>
       <w:r>
@@ -6391,7 +6389,6 @@
           <w:bCs/>
           <w:color w:val="404040"/>
         </w:rPr>
-        <w:lastRenderedPageBreak/>
         <w:t>Python</w:t>
       </w:r>
     </w:p>
@@ -6683,23 +6680,7 @@
           <w:rFonts w:ascii="Arial" w:hAnsi="Arial" w:cs="Arial"/>
           <w:color w:val="404040"/>
         </w:rPr>
-        <w:t xml:space="preserve">Open Command Prompt ( Win + R -&gt; type </w:t>
-      </w:r>
-      <w:proofErr w:type="spellStart"/>
-      <w:r>
-        <w:rPr>
-          <w:rFonts w:ascii="Arial" w:hAnsi="Arial" w:cs="Arial"/>
-          <w:color w:val="404040"/>
-        </w:rPr>
-        <w:t>cmd</w:t>
-      </w:r>
-      <w:proofErr w:type="spellEnd"/>
-      <w:r>
-        <w:rPr>
-          <w:rFonts w:ascii="Arial" w:hAnsi="Arial" w:cs="Arial"/>
-          <w:color w:val="404040"/>
-        </w:rPr>
-        <w:t xml:space="preserve"> -&gt; Enter)</w:t>
+        <w:t>Open Command Prompt ( Win + R -&gt; type cmd -&gt; Enter)</w:t>
       </w:r>
     </w:p>
     <w:p>
@@ -6833,7 +6814,49 @@
           <w:rFonts w:ascii="Arial" w:hAnsi="Arial" w:cs="Arial"/>
           <w:color w:val="404040"/>
         </w:rPr>
-        <w:t>MQTTX for Windows:</w:t>
+        <w:t>MQTTX for Windows</w:t>
+      </w:r>
+      <w:r>
+        <w:rPr>
+          <w:rFonts w:ascii="Arial" w:hAnsi="Arial" w:cs="Arial"/>
+          <w:color w:val="404040"/>
+        </w:rPr>
+        <w:t xml:space="preserve"> based on your system architecture like </w:t>
+      </w:r>
+      <w:r>
+        <w:rPr>
+          <w:rFonts w:ascii="Arial" w:hAnsi="Arial" w:cs="Arial"/>
+          <w:color w:val="404040"/>
+        </w:rPr>
+        <w:t>32-bit</w:t>
+      </w:r>
+      <w:r>
+        <w:rPr>
+          <w:rFonts w:ascii="Arial" w:hAnsi="Arial" w:cs="Arial"/>
+          <w:color w:val="404040"/>
+        </w:rPr>
+        <w:t>, 64</w:t>
+      </w:r>
+      <w:r>
+        <w:rPr>
+          <w:rFonts w:ascii="Arial" w:hAnsi="Arial" w:cs="Arial"/>
+          <w:color w:val="404040"/>
+        </w:rPr>
+        <w:t>-</w:t>
+      </w:r>
+      <w:r>
+        <w:rPr>
+          <w:rFonts w:ascii="Arial" w:hAnsi="Arial" w:cs="Arial"/>
+          <w:color w:val="404040"/>
+        </w:rPr>
+        <w:t>bit or AMD</w:t>
+      </w:r>
+      <w:r>
+        <w:rPr>
+          <w:rFonts w:ascii="Arial" w:hAnsi="Arial" w:cs="Arial"/>
+          <w:color w:val="404040"/>
+        </w:rPr>
+        <w:t>:</w:t>
       </w:r>
       <w:r>
         <w:rPr>
@@ -6848,7 +6871,35 @@
             <w:rStyle w:val="Hyperlink"/>
             <w:rFonts w:ascii="Arial" w:hAnsi="Arial" w:cs="Arial"/>
           </w:rPr>
-          <w:t>https://mqttx.app/download</w:t>
+          <w:t>https://mqttx.app/dow</w:t>
+        </w:r>
+        <w:r>
+          <w:rPr>
+            <w:rStyle w:val="Hyperlink"/>
+            <w:rFonts w:ascii="Arial" w:hAnsi="Arial" w:cs="Arial"/>
+          </w:rPr>
+          <w:t>n</w:t>
+        </w:r>
+        <w:r>
+          <w:rPr>
+            <w:rStyle w:val="Hyperlink"/>
+            <w:rFonts w:ascii="Arial" w:hAnsi="Arial" w:cs="Arial"/>
+          </w:rPr>
+          <w:t>l</w:t>
+        </w:r>
+        <w:r>
+          <w:rPr>
+            <w:rStyle w:val="Hyperlink"/>
+            <w:rFonts w:ascii="Arial" w:hAnsi="Arial" w:cs="Arial"/>
+          </w:rPr>
+          <w:t>oad</w:t>
+        </w:r>
+        <w:r>
+          <w:rPr>
+            <w:rStyle w:val="Hyperlink"/>
+            <w:rFonts w:ascii="Arial" w:hAnsi="Arial" w:cs="Arial"/>
+          </w:rPr>
+          <w:t>s</w:t>
         </w:r>
       </w:hyperlink>
     </w:p>
@@ -7200,6 +7251,7 @@
           <w:rFonts w:ascii="Arial" w:hAnsi="Arial" w:cs="Arial"/>
           <w:color w:val="404040"/>
         </w:rPr>
+        <w:lastRenderedPageBreak/>
         <w:t>Click “</w:t>
       </w:r>
       <w:r>
@@ -7307,14 +7359,740 @@
     </w:p>
     <w:p>
       <w:pPr>
-        <w:pStyle w:val="NormalWeb"/>
-        <w:rPr>
-          <w:rFonts w:ascii="Arial" w:hAnsi="Arial" w:cs="Arial"/>
-          <w:b/>
-          <w:bCs/>
-          <w:color w:val="404040"/>
-        </w:rPr>
-      </w:pPr>
+        <w:rPr>
+          <w:lang w:eastAsia="en-SG"/>
+        </w:rPr>
+      </w:pPr>
+      <w:r>
+        <w:rPr>
+          <w:lang w:eastAsia="en-SG"/>
+        </w:rPr>
+        <w:t>Step 1: Enable WSL (Windows Subsystem for Linux)</w:t>
+      </w:r>
+    </w:p>
+    <w:p>
+      <w:pPr>
+        <w:rPr>
+          <w:lang w:eastAsia="en-SG"/>
+        </w:rPr>
+      </w:pPr>
+      <w:r>
+        <w:rPr>
+          <w:lang w:eastAsia="en-SG"/>
+        </w:rPr>
+        <w:t>Before installing Ubuntu, you must enable WSL:</w:t>
+      </w:r>
+    </w:p>
+    <w:p>
+      <w:pPr>
+        <w:pStyle w:val="ListParagraph"/>
+        <w:numPr>
+          <w:ilvl w:val="0"/>
+          <w:numId w:val="39"/>
+        </w:numPr>
+        <w:rPr>
+          <w:lang w:eastAsia="en-SG"/>
+        </w:rPr>
+      </w:pPr>
+      <w:r>
+        <w:rPr>
+          <w:lang w:eastAsia="en-SG"/>
+        </w:rPr>
+        <w:t>Open PowerShell as Administrator</w:t>
+      </w:r>
+    </w:p>
+    <w:p>
+      <w:pPr>
+        <w:pStyle w:val="ListParagraph"/>
+        <w:numPr>
+          <w:ilvl w:val="0"/>
+          <w:numId w:val="40"/>
+        </w:numPr>
+        <w:rPr>
+          <w:lang w:eastAsia="en-SG"/>
+        </w:rPr>
+      </w:pPr>
+      <w:r>
+        <w:rPr>
+          <w:lang w:eastAsia="en-SG"/>
+        </w:rPr>
+        <w:t>Press Win + X → Select "Windows Terminal (Admin)" or "PowerShell (Admin)".</w:t>
+      </w:r>
+    </w:p>
+    <w:p>
+      <w:pPr>
+        <w:pStyle w:val="ListParagraph"/>
+        <w:numPr>
+          <w:ilvl w:val="0"/>
+          <w:numId w:val="39"/>
+        </w:numPr>
+        <w:rPr>
+          <w:lang w:eastAsia="en-SG"/>
+        </w:rPr>
+      </w:pPr>
+      <w:r>
+        <w:rPr>
+          <w:lang w:eastAsia="en-SG"/>
+        </w:rPr>
+        <w:t>Run the following command:</w:t>
+      </w:r>
+    </w:p>
+    <w:p>
+      <w:pPr>
+        <w:pStyle w:val="ListParagraph"/>
+        <w:numPr>
+          <w:ilvl w:val="0"/>
+          <w:numId w:val="40"/>
+        </w:numPr>
+        <w:rPr>
+          <w:lang w:eastAsia="en-SG"/>
+        </w:rPr>
+      </w:pPr>
+      <w:r>
+        <w:rPr>
+          <w:lang w:eastAsia="en-SG"/>
+        </w:rPr>
+        <w:t>wsl --install</w:t>
+      </w:r>
+    </w:p>
+    <w:p>
+      <w:pPr>
+        <w:pStyle w:val="ListParagraph"/>
+        <w:numPr>
+          <w:ilvl w:val="0"/>
+          <w:numId w:val="40"/>
+        </w:numPr>
+        <w:rPr>
+          <w:lang w:eastAsia="en-SG"/>
+        </w:rPr>
+      </w:pPr>
+      <w:r>
+        <w:rPr>
+          <w:lang w:eastAsia="en-SG"/>
+        </w:rPr>
+        <w:t>This enables WSL and installs the latest Ubuntu by default.</w:t>
+      </w:r>
+    </w:p>
+    <w:p>
+      <w:pPr>
+        <w:pStyle w:val="ListParagraph"/>
+        <w:numPr>
+          <w:ilvl w:val="0"/>
+          <w:numId w:val="39"/>
+        </w:numPr>
+        <w:rPr>
+          <w:lang w:eastAsia="en-SG"/>
+        </w:rPr>
+      </w:pPr>
+      <w:r>
+        <w:rPr>
+          <w:lang w:eastAsia="en-SG"/>
+        </w:rPr>
+        <w:t>If WSL is already installed, just enable it:</w:t>
+      </w:r>
+    </w:p>
+    <w:p>
+      <w:pPr>
+        <w:ind w:left="720"/>
+        <w:rPr>
+          <w:lang w:eastAsia="en-SG"/>
+        </w:rPr>
+      </w:pPr>
+      <w:r>
+        <w:rPr>
+          <w:lang w:eastAsia="en-SG"/>
+        </w:rPr>
+        <w:t>dism.exe /online /enable-feature /featurename:Microsoft-Windows-Subsystem-Linux /all /norestart</w:t>
+      </w:r>
+    </w:p>
+    <w:p>
+      <w:pPr>
+        <w:ind w:left="720"/>
+        <w:rPr>
+          <w:lang w:eastAsia="en-SG"/>
+        </w:rPr>
+      </w:pPr>
+      <w:r>
+        <w:rPr>
+          <w:lang w:eastAsia="en-SG"/>
+        </w:rPr>
+        <w:t>dism.exe /online /enable-feature /featurename:VirtualMachinePlatform /all /norestart</w:t>
+      </w:r>
+    </w:p>
+    <w:p>
+      <w:pPr>
+        <w:pStyle w:val="ListParagraph"/>
+        <w:numPr>
+          <w:ilvl w:val="0"/>
+          <w:numId w:val="39"/>
+        </w:numPr>
+        <w:rPr>
+          <w:lang w:eastAsia="en-SG"/>
+        </w:rPr>
+      </w:pPr>
+      <w:r>
+        <w:rPr>
+          <w:lang w:eastAsia="en-SG"/>
+        </w:rPr>
+        <w:t>Restart your computer when prompted.</w:t>
+      </w:r>
+    </w:p>
+    <w:p>
+      <w:pPr>
+        <w:pStyle w:val="ListParagraph"/>
+        <w:numPr>
+          <w:ilvl w:val="0"/>
+          <w:numId w:val="39"/>
+        </w:numPr>
+        <w:rPr>
+          <w:lang w:eastAsia="en-SG"/>
+        </w:rPr>
+      </w:pPr>
+      <w:r>
+        <w:rPr>
+          <w:lang w:eastAsia="en-SG"/>
+        </w:rPr>
+        <w:t xml:space="preserve">Press Win + R, </w:t>
+      </w:r>
+      <w:r>
+        <w:rPr>
+          <w:lang w:eastAsia="en-SG"/>
+        </w:rPr>
+        <w:t>type optionalfeatures, and hit Enter.</w:t>
+      </w:r>
+    </w:p>
+    <w:p>
+      <w:pPr>
+        <w:pStyle w:val="ListParagraph"/>
+        <w:numPr>
+          <w:ilvl w:val="0"/>
+          <w:numId w:val="39"/>
+        </w:numPr>
+        <w:rPr>
+          <w:lang w:eastAsia="en-SG"/>
+        </w:rPr>
+      </w:pPr>
+      <w:r>
+        <w:rPr>
+          <w:lang w:eastAsia="en-SG"/>
+        </w:rPr>
+        <w:t>Check and ensure that both the checkboxes for Windows Subsystem for Linux and Virtual Machine Platform are checked.</w:t>
+      </w:r>
+    </w:p>
+    <w:p>
+      <w:pPr>
+        <w:pStyle w:val="ListParagraph"/>
+        <w:numPr>
+          <w:ilvl w:val="0"/>
+          <w:numId w:val="39"/>
+        </w:numPr>
+        <w:rPr>
+          <w:lang w:eastAsia="en-SG"/>
+        </w:rPr>
+      </w:pPr>
+      <w:r>
+        <w:rPr>
+          <w:lang w:eastAsia="en-SG"/>
+        </w:rPr>
+        <w:t>Restart your computer when prompted.</w:t>
+      </w:r>
+    </w:p>
+    <w:p>
+      <w:pPr>
+        <w:rPr>
+          <w:lang w:eastAsia="en-SG"/>
+        </w:rPr>
+      </w:pPr>
+    </w:p>
+    <w:p>
+      <w:pPr>
+        <w:rPr>
+          <w:lang w:eastAsia="en-SG"/>
+        </w:rPr>
+      </w:pPr>
+      <w:r>
+        <w:rPr>
+          <w:lang w:eastAsia="en-SG"/>
+        </w:rPr>
+        <w:t>Step 2: Install Ubuntu LTS from Microsoft Store</w:t>
+      </w:r>
+    </w:p>
+    <w:p>
+      <w:pPr>
+        <w:pStyle w:val="ListParagraph"/>
+        <w:numPr>
+          <w:ilvl w:val="0"/>
+          <w:numId w:val="41"/>
+        </w:numPr>
+        <w:rPr>
+          <w:lang w:eastAsia="en-SG"/>
+        </w:rPr>
+      </w:pPr>
+      <w:r>
+        <w:rPr>
+          <w:lang w:eastAsia="en-SG"/>
+        </w:rPr>
+        <w:t>Open Microsoft Store</w:t>
+      </w:r>
+    </w:p>
+    <w:p>
+      <w:pPr>
+        <w:pStyle w:val="ListParagraph"/>
+        <w:numPr>
+          <w:ilvl w:val="0"/>
+          <w:numId w:val="42"/>
+        </w:numPr>
+        <w:rPr>
+          <w:lang w:eastAsia="en-SG"/>
+        </w:rPr>
+      </w:pPr>
+      <w:r>
+        <w:rPr>
+          <w:lang w:eastAsia="en-SG"/>
+        </w:rPr>
+        <w:t>Press Win + S → Search for "Microsoft Store" → Open it.</w:t>
+      </w:r>
+    </w:p>
+    <w:p>
+      <w:pPr>
+        <w:pStyle w:val="ListParagraph"/>
+        <w:numPr>
+          <w:ilvl w:val="0"/>
+          <w:numId w:val="41"/>
+        </w:numPr>
+        <w:rPr>
+          <w:lang w:eastAsia="en-SG"/>
+        </w:rPr>
+      </w:pPr>
+      <w:r>
+        <w:rPr>
+          <w:lang w:eastAsia="en-SG"/>
+        </w:rPr>
+        <w:t>Search for "Ubuntu"</w:t>
+      </w:r>
+    </w:p>
+    <w:p>
+      <w:pPr>
+        <w:pStyle w:val="ListParagraph"/>
+        <w:numPr>
+          <w:ilvl w:val="0"/>
+          <w:numId w:val="42"/>
+        </w:numPr>
+        <w:rPr>
+          <w:lang w:eastAsia="en-SG"/>
+        </w:rPr>
+      </w:pPr>
+      <w:r>
+        <w:rPr>
+          <w:lang w:eastAsia="en-SG"/>
+        </w:rPr>
+        <w:t>Choose "Ubuntu LTS" (e.g., Ubuntu 22.04 LTS).</w:t>
+      </w:r>
+    </w:p>
+    <w:p>
+      <w:pPr>
+        <w:pStyle w:val="ListParagraph"/>
+        <w:numPr>
+          <w:ilvl w:val="0"/>
+          <w:numId w:val="41"/>
+        </w:numPr>
+        <w:rPr>
+          <w:lang w:eastAsia="en-SG"/>
+        </w:rPr>
+      </w:pPr>
+      <w:r>
+        <w:rPr>
+          <w:lang w:eastAsia="en-SG"/>
+        </w:rPr>
+        <w:t>Click "Install"</w:t>
+      </w:r>
+    </w:p>
+    <w:p>
+      <w:pPr>
+        <w:pStyle w:val="ListParagraph"/>
+        <w:numPr>
+          <w:ilvl w:val="0"/>
+          <w:numId w:val="42"/>
+        </w:numPr>
+        <w:rPr>
+          <w:lang w:eastAsia="en-SG"/>
+        </w:rPr>
+      </w:pPr>
+      <w:r>
+        <w:rPr>
+          <w:lang w:eastAsia="en-SG"/>
+        </w:rPr>
+        <w:t>Wait for the download (~300MB) and installation.</w:t>
+      </w:r>
+    </w:p>
+    <w:p>
+      <w:pPr>
+        <w:pStyle w:val="ListParagraph"/>
+        <w:numPr>
+          <w:ilvl w:val="0"/>
+          <w:numId w:val="41"/>
+        </w:numPr>
+        <w:rPr>
+          <w:lang w:eastAsia="en-SG"/>
+        </w:rPr>
+      </w:pPr>
+      <w:r>
+        <w:rPr>
+          <w:lang w:eastAsia="en-SG"/>
+        </w:rPr>
+        <w:t>Launch Ubuntu</w:t>
+      </w:r>
+    </w:p>
+    <w:p>
+      <w:pPr>
+        <w:pStyle w:val="ListParagraph"/>
+        <w:numPr>
+          <w:ilvl w:val="0"/>
+          <w:numId w:val="42"/>
+        </w:numPr>
+        <w:rPr>
+          <w:lang w:eastAsia="en-SG"/>
+        </w:rPr>
+      </w:pPr>
+      <w:r>
+        <w:rPr>
+          <w:lang w:eastAsia="en-SG"/>
+        </w:rPr>
+        <w:t>Open Start Menu → Search for "Ubuntu" → Click to launch.</w:t>
+      </w:r>
+    </w:p>
+    <w:p>
+      <w:pPr>
+        <w:pStyle w:val="ListParagraph"/>
+        <w:numPr>
+          <w:ilvl w:val="0"/>
+          <w:numId w:val="41"/>
+        </w:numPr>
+        <w:rPr>
+          <w:lang w:eastAsia="en-SG"/>
+        </w:rPr>
+      </w:pPr>
+      <w:r>
+        <w:rPr>
+          <w:lang w:eastAsia="en-SG"/>
+        </w:rPr>
+        <w:t>Set Up a Username &amp; Password</w:t>
+      </w:r>
+    </w:p>
+    <w:p>
+      <w:pPr>
+        <w:pStyle w:val="ListParagraph"/>
+        <w:numPr>
+          <w:ilvl w:val="0"/>
+          <w:numId w:val="42"/>
+        </w:numPr>
+        <w:rPr>
+          <w:lang w:eastAsia="en-SG"/>
+        </w:rPr>
+      </w:pPr>
+      <w:r>
+        <w:rPr>
+          <w:lang w:eastAsia="en-SG"/>
+        </w:rPr>
+        <w:lastRenderedPageBreak/>
+        <w:t>When prompted, enter a new UNIX username and password (does not need to match Windows credentials).</w:t>
+      </w:r>
+    </w:p>
+    <w:p>
+      <w:pPr>
+        <w:rPr>
+          <w:lang w:eastAsia="en-SG"/>
+        </w:rPr>
+      </w:pPr>
+    </w:p>
+    <w:p>
+      <w:pPr>
+        <w:rPr>
+          <w:lang w:eastAsia="en-SG"/>
+        </w:rPr>
+      </w:pPr>
+      <w:r>
+        <w:rPr>
+          <w:lang w:eastAsia="en-SG"/>
+        </w:rPr>
+        <w:t>Step 3: Update Ubuntu (Recommended)</w:t>
+      </w:r>
+    </w:p>
+    <w:p>
+      <w:pPr>
+        <w:rPr>
+          <w:lang w:eastAsia="en-SG"/>
+        </w:rPr>
+      </w:pPr>
+      <w:r>
+        <w:rPr>
+          <w:lang w:eastAsia="en-SG"/>
+        </w:rPr>
+        <w:t>Run these commands in the Ubuntu terminal:</w:t>
+      </w:r>
+    </w:p>
+    <w:p>
+      <w:pPr>
+        <w:rPr>
+          <w:lang w:eastAsia="en-SG"/>
+        </w:rPr>
+      </w:pPr>
+      <w:r>
+        <w:rPr>
+          <w:lang w:eastAsia="en-SG"/>
+        </w:rPr>
+        <w:t>sudo apt update &amp;&amp; sudo apt upgrade -y</w:t>
+      </w:r>
+    </w:p>
+    <w:p>
+      <w:pPr>
+        <w:rPr>
+          <w:lang w:eastAsia="en-SG"/>
+        </w:rPr>
+      </w:pPr>
+    </w:p>
+    <w:p>
+      <w:pPr>
+        <w:rPr>
+          <w:lang w:eastAsia="en-SG"/>
+        </w:rPr>
+      </w:pPr>
+      <w:r>
+        <w:rPr>
+          <w:lang w:eastAsia="en-SG"/>
+        </w:rPr>
+        <w:t xml:space="preserve">Step </w:t>
+      </w:r>
+      <w:r>
+        <w:rPr>
+          <w:lang w:eastAsia="en-SG"/>
+        </w:rPr>
+        <w:t>4</w:t>
+      </w:r>
+      <w:r>
+        <w:rPr>
+          <w:lang w:eastAsia="en-SG"/>
+        </w:rPr>
+        <w:t xml:space="preserve"> (Optional): Set WSL 2 as Default</w:t>
+      </w:r>
+    </w:p>
+    <w:p>
+      <w:pPr>
+        <w:rPr>
+          <w:lang w:eastAsia="en-SG"/>
+        </w:rPr>
+      </w:pPr>
+      <w:r>
+        <w:rPr>
+          <w:lang w:eastAsia="en-SG"/>
+        </w:rPr>
+        <w:t>WSL 2 is faster and more efficient. To set it as default:</w:t>
+      </w:r>
+    </w:p>
+    <w:p>
+      <w:pPr>
+        <w:rPr>
+          <w:lang w:eastAsia="en-SG"/>
+        </w:rPr>
+      </w:pPr>
+      <w:r>
+        <w:rPr>
+          <w:lang w:eastAsia="en-SG"/>
+        </w:rPr>
+        <w:t>wsl --set-default-version 2</w:t>
+      </w:r>
+    </w:p>
+    <w:p>
+      <w:pPr>
+        <w:rPr>
+          <w:lang w:eastAsia="en-SG"/>
+        </w:rPr>
+      </w:pPr>
+    </w:p>
+    <w:p>
+      <w:pPr>
+        <w:rPr>
+          <w:lang w:eastAsia="en-SG"/>
+        </w:rPr>
+      </w:pPr>
+      <w:r>
+        <w:rPr>
+          <w:lang w:eastAsia="en-SG"/>
+        </w:rPr>
+        <w:t>Troubleshooting</w:t>
+      </w:r>
+    </w:p>
+    <w:p>
+      <w:pPr>
+        <w:rPr>
+          <w:lang w:eastAsia="en-SG"/>
+        </w:rPr>
+      </w:pPr>
+      <w:r>
+        <w:rPr>
+          <w:lang w:eastAsia="en-SG"/>
+        </w:rPr>
+        <w:t>1. "WSL --install" Fails?</w:t>
+      </w:r>
+    </w:p>
+    <w:p>
+      <w:pPr>
+        <w:pStyle w:val="ListParagraph"/>
+        <w:numPr>
+          <w:ilvl w:val="0"/>
+          <w:numId w:val="42"/>
+        </w:numPr>
+        <w:rPr>
+          <w:lang w:eastAsia="en-SG"/>
+        </w:rPr>
+      </w:pPr>
+      <w:r>
+        <w:rPr>
+          <w:lang w:eastAsia="en-SG"/>
+        </w:rPr>
+        <w:t>Manually install WSL:</w:t>
+      </w:r>
+    </w:p>
+    <w:p>
+      <w:pPr>
+        <w:ind w:left="360" w:firstLine="720"/>
+        <w:rPr>
+          <w:lang w:eastAsia="en-SG"/>
+        </w:rPr>
+      </w:pPr>
+      <w:r>
+        <w:rPr>
+          <w:lang w:eastAsia="en-SG"/>
+        </w:rPr>
+        <w:t>wsl --install -d Ubuntu</w:t>
+      </w:r>
+    </w:p>
+    <w:p>
+      <w:pPr>
+        <w:pStyle w:val="ListParagraph"/>
+        <w:numPr>
+          <w:ilvl w:val="0"/>
+          <w:numId w:val="42"/>
+        </w:numPr>
+        <w:rPr>
+          <w:lang w:eastAsia="en-SG"/>
+        </w:rPr>
+      </w:pPr>
+      <w:r>
+        <w:rPr>
+          <w:lang w:eastAsia="en-SG"/>
+        </w:rPr>
+        <w:t>If issues persist, check:</w:t>
+      </w:r>
+    </w:p>
+    <w:p>
+      <w:pPr>
+        <w:pStyle w:val="ListParagraph"/>
+        <w:numPr>
+          <w:ilvl w:val="1"/>
+          <w:numId w:val="42"/>
+        </w:numPr>
+        <w:rPr>
+          <w:lang w:eastAsia="en-SG"/>
+        </w:rPr>
+      </w:pPr>
+      <w:r>
+        <w:rPr>
+          <w:lang w:eastAsia="en-SG"/>
+        </w:rPr>
+        <w:t>Virtualization is enabled in BIOS (Intel VT-x / AMD-V).</w:t>
+      </w:r>
+    </w:p>
+    <w:p>
+      <w:pPr>
+        <w:rPr>
+          <w:lang w:eastAsia="en-SG"/>
+        </w:rPr>
+      </w:pPr>
+      <w:r>
+        <w:rPr>
+          <w:lang w:eastAsia="en-SG"/>
+        </w:rPr>
+        <w:t>2. Ubuntu Not Launching?</w:t>
+      </w:r>
+    </w:p>
+    <w:p>
+      <w:pPr>
+        <w:pStyle w:val="ListParagraph"/>
+        <w:numPr>
+          <w:ilvl w:val="0"/>
+          <w:numId w:val="42"/>
+        </w:numPr>
+        <w:rPr>
+          <w:lang w:eastAsia="en-SG"/>
+        </w:rPr>
+      </w:pPr>
+      <w:r>
+        <w:rPr>
+          <w:lang w:eastAsia="en-SG"/>
+        </w:rPr>
+        <w:t>Reset WSL:</w:t>
+      </w:r>
+    </w:p>
+    <w:p>
+      <w:pPr>
+        <w:ind w:left="1080"/>
+        <w:rPr>
+          <w:lang w:eastAsia="en-SG"/>
+        </w:rPr>
+      </w:pPr>
+      <w:r>
+        <w:rPr>
+          <w:lang w:eastAsia="en-SG"/>
+        </w:rPr>
+        <w:t>wsl --shutdown</w:t>
+      </w:r>
+    </w:p>
+    <w:p>
+      <w:pPr>
+        <w:ind w:left="1080"/>
+        <w:rPr>
+          <w:lang w:eastAsia="en-SG"/>
+        </w:rPr>
+      </w:pPr>
+      <w:r>
+        <w:rPr>
+          <w:lang w:eastAsia="en-SG"/>
+        </w:rPr>
+        <w:t>wsl -t Ubuntu</w:t>
+      </w:r>
+    </w:p>
+    <w:p>
+      <w:pPr>
+        <w:ind w:left="1080"/>
+        <w:rPr>
+          <w:lang w:eastAsia="en-SG"/>
+        </w:rPr>
+      </w:pPr>
+      <w:r>
+        <w:rPr>
+          <w:lang w:eastAsia="en-SG"/>
+        </w:rPr>
+        <w:t>wsl --unregister Ubuntu</w:t>
+      </w:r>
+    </w:p>
+    <w:p>
+      <w:pPr>
+        <w:pStyle w:val="ListParagraph"/>
+        <w:numPr>
+          <w:ilvl w:val="0"/>
+          <w:numId w:val="42"/>
+        </w:numPr>
+        <w:rPr>
+          <w:lang w:eastAsia="en-SG"/>
+        </w:rPr>
+      </w:pPr>
+      <w:r>
+        <w:rPr>
+          <w:lang w:eastAsia="en-SG"/>
+        </w:rPr>
+        <w:t>Reinstall Ubuntu from the Microsoft Store.</w:t>
+      </w:r>
     </w:p>
     <w:p>
       <w:pPr>
@@ -7387,7 +8165,24 @@
           <w:rFonts w:ascii="Arial" w:hAnsi="Arial" w:cs="Arial"/>
           <w:color w:val="404040"/>
         </w:rPr>
-        <w:t>2</w:t>
+        <w:t>2) Download the .env file from GitHub and save to the local PC on both MQTT Publisher and Subscriber (same directory as the Python Script)</w:t>
+      </w:r>
+    </w:p>
+    <w:p>
+      <w:pPr>
+        <w:pStyle w:val="NormalWeb"/>
+        <w:rPr>
+          <w:rFonts w:ascii="Arial" w:hAnsi="Arial" w:cs="Arial"/>
+          <w:color w:val="404040"/>
+        </w:rPr>
+      </w:pPr>
+      <w:r>
+        <w:rPr>
+          <w:rFonts w:ascii="Arial" w:hAnsi="Arial" w:cs="Arial"/>
+          <w:color w:val="404040"/>
+        </w:rPr>
+        <w:lastRenderedPageBreak/>
+        <w:t>3</w:t>
       </w:r>
       <w:r>
         <w:rPr>
@@ -7410,7 +8205,7 @@
           <w:rFonts w:ascii="Arial" w:hAnsi="Arial" w:cs="Arial"/>
           <w:color w:val="404040"/>
         </w:rPr>
-        <w:t>3</w:t>
+        <w:t>4</w:t>
       </w:r>
       <w:r>
         <w:rPr>
@@ -7433,7 +8228,7 @@
           <w:rFonts w:ascii="Arial" w:hAnsi="Arial" w:cs="Arial"/>
           <w:color w:val="404040"/>
         </w:rPr>
-        <w:t>4</w:t>
+        <w:t>5</w:t>
       </w:r>
       <w:r>
         <w:rPr>
@@ -7456,7 +8251,14 @@
           <w:rFonts w:ascii="Arial" w:hAnsi="Arial" w:cs="Arial"/>
           <w:color w:val="404040"/>
         </w:rPr>
-        <w:t>5)</w:t>
+        <w:t>6</w:t>
+      </w:r>
+      <w:r>
+        <w:rPr>
+          <w:rFonts w:ascii="Arial" w:hAnsi="Arial" w:cs="Arial"/>
+          <w:color w:val="404040"/>
+        </w:rPr>
+        <w:t>)</w:t>
       </w:r>
       <w:r>
         <w:rPr>
@@ -7479,7 +8281,7 @@
           <w:rFonts w:ascii="Arial" w:hAnsi="Arial" w:cs="Arial"/>
           <w:color w:val="404040"/>
         </w:rPr>
-        <w:t>6</w:t>
+        <w:t>7</w:t>
       </w:r>
       <w:r>
         <w:rPr>
@@ -7502,7 +8304,7 @@
           <w:rFonts w:ascii="Arial" w:hAnsi="Arial" w:cs="Arial"/>
           <w:color w:val="404040"/>
         </w:rPr>
-        <w:t>7</w:t>
+        <w:t>8</w:t>
       </w:r>
       <w:r>
         <w:rPr>
@@ -7525,7 +8327,7 @@
           <w:rFonts w:ascii="Arial" w:hAnsi="Arial" w:cs="Arial"/>
           <w:color w:val="404040"/>
         </w:rPr>
-        <w:t>8</w:t>
+        <w:t>9</w:t>
       </w:r>
       <w:r>
         <w:rPr>
@@ -7688,7 +8490,14 @@
           <w:rFonts w:ascii="Arial" w:hAnsi="Arial" w:cs="Arial"/>
           <w:color w:val="404040"/>
         </w:rPr>
-        <w:t>9) Open the Predictive Analytics Future Waste Levels Jupyter Notebook file and click on Run all at the top of the navigation bar of VS Code to perform predictive analytics to predict and forecast future waste levels.</w:t>
+        <w:t>10</w:t>
+      </w:r>
+      <w:r>
+        <w:rPr>
+          <w:rFonts w:ascii="Arial" w:hAnsi="Arial" w:cs="Arial"/>
+          <w:color w:val="404040"/>
+        </w:rPr>
+        <w:t>) Open the Predictive Analytics Future Waste Levels Jupyter Notebook file and click on Run all at the top of the navigation bar of VS Code to perform predictive analytics to predict and forecast future waste levels.</w:t>
       </w:r>
     </w:p>
     <w:p>
@@ -8062,6 +8871,95 @@
     </w:lvl>
   </w:abstractNum>
   <w:abstractNum w:abstractNumId="2" w15:restartNumberingAfterBreak="0">
+    <w:nsid w:val="06BF7123"/>
+    <w:multiLevelType w:val="hybridMultilevel"/>
+    <w:tmpl w:val="70CE0CCC"/>
+    <w:lvl w:ilvl="0" w:tplc="48090011">
+      <w:start w:val="1"/>
+      <w:numFmt w:val="decimal"/>
+      <w:lvlText w:val="%1)"/>
+      <w:lvlJc w:val="left"/>
+      <w:pPr>
+        <w:ind w:left="720" w:hanging="360"/>
+      </w:pPr>
+      <w:rPr>
+        <w:rFonts w:hint="default"/>
+      </w:rPr>
+    </w:lvl>
+    <w:lvl w:ilvl="1" w:tplc="48090019" w:tentative="1">
+      <w:start w:val="1"/>
+      <w:numFmt w:val="lowerLetter"/>
+      <w:lvlText w:val="%2."/>
+      <w:lvlJc w:val="left"/>
+      <w:pPr>
+        <w:ind w:left="1440" w:hanging="360"/>
+      </w:pPr>
+    </w:lvl>
+    <w:lvl w:ilvl="2" w:tplc="4809001B" w:tentative="1">
+      <w:start w:val="1"/>
+      <w:numFmt w:val="lowerRoman"/>
+      <w:lvlText w:val="%3."/>
+      <w:lvlJc w:val="right"/>
+      <w:pPr>
+        <w:ind w:left="2160" w:hanging="180"/>
+      </w:pPr>
+    </w:lvl>
+    <w:lvl w:ilvl="3" w:tplc="4809000F" w:tentative="1">
+      <w:start w:val="1"/>
+      <w:numFmt w:val="decimal"/>
+      <w:lvlText w:val="%4."/>
+      <w:lvlJc w:val="left"/>
+      <w:pPr>
+        <w:ind w:left="2880" w:hanging="360"/>
+      </w:pPr>
+    </w:lvl>
+    <w:lvl w:ilvl="4" w:tplc="48090019" w:tentative="1">
+      <w:start w:val="1"/>
+      <w:numFmt w:val="lowerLetter"/>
+      <w:lvlText w:val="%5."/>
+      <w:lvlJc w:val="left"/>
+      <w:pPr>
+        <w:ind w:left="3600" w:hanging="360"/>
+      </w:pPr>
+    </w:lvl>
+    <w:lvl w:ilvl="5" w:tplc="4809001B" w:tentative="1">
+      <w:start w:val="1"/>
+      <w:numFmt w:val="lowerRoman"/>
+      <w:lvlText w:val="%6."/>
+      <w:lvlJc w:val="right"/>
+      <w:pPr>
+        <w:ind w:left="4320" w:hanging="180"/>
+      </w:pPr>
+    </w:lvl>
+    <w:lvl w:ilvl="6" w:tplc="4809000F" w:tentative="1">
+      <w:start w:val="1"/>
+      <w:numFmt w:val="decimal"/>
+      <w:lvlText w:val="%7."/>
+      <w:lvlJc w:val="left"/>
+      <w:pPr>
+        <w:ind w:left="5040" w:hanging="360"/>
+      </w:pPr>
+    </w:lvl>
+    <w:lvl w:ilvl="7" w:tplc="48090019" w:tentative="1">
+      <w:start w:val="1"/>
+      <w:numFmt w:val="lowerLetter"/>
+      <w:lvlText w:val="%8."/>
+      <w:lvlJc w:val="left"/>
+      <w:pPr>
+        <w:ind w:left="5760" w:hanging="360"/>
+      </w:pPr>
+    </w:lvl>
+    <w:lvl w:ilvl="8" w:tplc="4809001B" w:tentative="1">
+      <w:start w:val="1"/>
+      <w:numFmt w:val="lowerRoman"/>
+      <w:lvlText w:val="%9."/>
+      <w:lvlJc w:val="right"/>
+      <w:pPr>
+        <w:ind w:left="6480" w:hanging="180"/>
+      </w:pPr>
+    </w:lvl>
+  </w:abstractNum>
+  <w:abstractNum w:abstractNumId="3" w15:restartNumberingAfterBreak="0">
     <w:nsid w:val="07CF3851"/>
     <w:multiLevelType w:val="hybridMultilevel"/>
     <w:tmpl w:val="8EE09832"/>
@@ -8151,14 +9049,14 @@
       </w:pPr>
     </w:lvl>
   </w:abstractNum>
-  <w:abstractNum w:abstractNumId="3" w15:restartNumberingAfterBreak="0">
+  <w:abstractNum w:abstractNumId="4" w15:restartNumberingAfterBreak="0">
     <w:nsid w:val="08DC0171"/>
     <w:multiLevelType w:val="multilevel"/>
-    <w:tmpl w:val="073AA864"/>
+    <w:tmpl w:val="F000BEBA"/>
     <w:lvl w:ilvl="0">
       <w:start w:val="1"/>
-      <w:numFmt w:val="bullet"/>
-      <w:lvlText w:val=""/>
+      <w:numFmt w:val="decimal"/>
+      <w:lvlText w:val="%1)"/>
       <w:lvlJc w:val="left"/>
       <w:pPr>
         <w:tabs>
@@ -8167,7 +9065,7 @@
         <w:ind w:left="720" w:hanging="360"/>
       </w:pPr>
       <w:rPr>
-        <w:rFonts w:ascii="Symbol" w:hAnsi="Symbol" w:hint="default"/>
+        <w:rFonts w:ascii="Arial" w:eastAsiaTheme="minorHAnsi" w:hAnsi="Arial" w:cs="Arial"/>
         <w:sz w:val="20"/>
       </w:rPr>
     </w:lvl>
@@ -8300,7 +9198,7 @@
       </w:rPr>
     </w:lvl>
   </w:abstractNum>
-  <w:abstractNum w:abstractNumId="4" w15:restartNumberingAfterBreak="0">
+  <w:abstractNum w:abstractNumId="5" w15:restartNumberingAfterBreak="0">
     <w:nsid w:val="099D6AD9"/>
     <w:multiLevelType w:val="hybridMultilevel"/>
     <w:tmpl w:val="F0D6CCA2"/>
@@ -8391,7 +9289,120 @@
       </w:pPr>
     </w:lvl>
   </w:abstractNum>
-  <w:abstractNum w:abstractNumId="5" w15:restartNumberingAfterBreak="0">
+  <w:abstractNum w:abstractNumId="6" w15:restartNumberingAfterBreak="0">
+    <w:nsid w:val="0F5C7E54"/>
+    <w:multiLevelType w:val="hybridMultilevel"/>
+    <w:tmpl w:val="CDB8C6DA"/>
+    <w:lvl w:ilvl="0" w:tplc="48090001">
+      <w:start w:val="1"/>
+      <w:numFmt w:val="bullet"/>
+      <w:lvlText w:val=""/>
+      <w:lvlJc w:val="left"/>
+      <w:pPr>
+        <w:ind w:left="1080" w:hanging="360"/>
+      </w:pPr>
+      <w:rPr>
+        <w:rFonts w:ascii="Symbol" w:hAnsi="Symbol" w:hint="default"/>
+      </w:rPr>
+    </w:lvl>
+    <w:lvl w:ilvl="1" w:tplc="48090003">
+      <w:start w:val="1"/>
+      <w:numFmt w:val="bullet"/>
+      <w:lvlText w:val="o"/>
+      <w:lvlJc w:val="left"/>
+      <w:pPr>
+        <w:ind w:left="1800" w:hanging="360"/>
+      </w:pPr>
+      <w:rPr>
+        <w:rFonts w:ascii="Courier New" w:hAnsi="Courier New" w:cs="Courier New" w:hint="default"/>
+      </w:rPr>
+    </w:lvl>
+    <w:lvl w:ilvl="2" w:tplc="48090005" w:tentative="1">
+      <w:start w:val="1"/>
+      <w:numFmt w:val="bullet"/>
+      <w:lvlText w:val=""/>
+      <w:lvlJc w:val="left"/>
+      <w:pPr>
+        <w:ind w:left="2520" w:hanging="360"/>
+      </w:pPr>
+      <w:rPr>
+        <w:rFonts w:ascii="Wingdings" w:hAnsi="Wingdings" w:hint="default"/>
+      </w:rPr>
+    </w:lvl>
+    <w:lvl w:ilvl="3" w:tplc="48090001" w:tentative="1">
+      <w:start w:val="1"/>
+      <w:numFmt w:val="bullet"/>
+      <w:lvlText w:val=""/>
+      <w:lvlJc w:val="left"/>
+      <w:pPr>
+        <w:ind w:left="3240" w:hanging="360"/>
+      </w:pPr>
+      <w:rPr>
+        <w:rFonts w:ascii="Symbol" w:hAnsi="Symbol" w:hint="default"/>
+      </w:rPr>
+    </w:lvl>
+    <w:lvl w:ilvl="4" w:tplc="48090003" w:tentative="1">
+      <w:start w:val="1"/>
+      <w:numFmt w:val="bullet"/>
+      <w:lvlText w:val="o"/>
+      <w:lvlJc w:val="left"/>
+      <w:pPr>
+        <w:ind w:left="3960" w:hanging="360"/>
+      </w:pPr>
+      <w:rPr>
+        <w:rFonts w:ascii="Courier New" w:hAnsi="Courier New" w:cs="Courier New" w:hint="default"/>
+      </w:rPr>
+    </w:lvl>
+    <w:lvl w:ilvl="5" w:tplc="48090005" w:tentative="1">
+      <w:start w:val="1"/>
+      <w:numFmt w:val="bullet"/>
+      <w:lvlText w:val=""/>
+      <w:lvlJc w:val="left"/>
+      <w:pPr>
+        <w:ind w:left="4680" w:hanging="360"/>
+      </w:pPr>
+      <w:rPr>
+        <w:rFonts w:ascii="Wingdings" w:hAnsi="Wingdings" w:hint="default"/>
+      </w:rPr>
+    </w:lvl>
+    <w:lvl w:ilvl="6" w:tplc="48090001" w:tentative="1">
+      <w:start w:val="1"/>
+      <w:numFmt w:val="bullet"/>
+      <w:lvlText w:val=""/>
+      <w:lvlJc w:val="left"/>
+      <w:pPr>
+        <w:ind w:left="5400" w:hanging="360"/>
+      </w:pPr>
+      <w:rPr>
+        <w:rFonts w:ascii="Symbol" w:hAnsi="Symbol" w:hint="default"/>
+      </w:rPr>
+    </w:lvl>
+    <w:lvl w:ilvl="7" w:tplc="48090003" w:tentative="1">
+      <w:start w:val="1"/>
+      <w:numFmt w:val="bullet"/>
+      <w:lvlText w:val="o"/>
+      <w:lvlJc w:val="left"/>
+      <w:pPr>
+        <w:ind w:left="6120" w:hanging="360"/>
+      </w:pPr>
+      <w:rPr>
+        <w:rFonts w:ascii="Courier New" w:hAnsi="Courier New" w:cs="Courier New" w:hint="default"/>
+      </w:rPr>
+    </w:lvl>
+    <w:lvl w:ilvl="8" w:tplc="48090005" w:tentative="1">
+      <w:start w:val="1"/>
+      <w:numFmt w:val="bullet"/>
+      <w:lvlText w:val=""/>
+      <w:lvlJc w:val="left"/>
+      <w:pPr>
+        <w:ind w:left="6840" w:hanging="360"/>
+      </w:pPr>
+      <w:rPr>
+        <w:rFonts w:ascii="Wingdings" w:hAnsi="Wingdings" w:hint="default"/>
+      </w:rPr>
+    </w:lvl>
+  </w:abstractNum>
+  <w:abstractNum w:abstractNumId="7" w15:restartNumberingAfterBreak="0">
     <w:nsid w:val="10820ECF"/>
     <w:multiLevelType w:val="multilevel"/>
     <w:tmpl w:val="75827DB8"/>
@@ -8508,7 +9519,7 @@
       </w:pPr>
     </w:lvl>
   </w:abstractNum>
-  <w:abstractNum w:abstractNumId="6" w15:restartNumberingAfterBreak="0">
+  <w:abstractNum w:abstractNumId="8" w15:restartNumberingAfterBreak="0">
     <w:nsid w:val="14AD5BCF"/>
     <w:multiLevelType w:val="multilevel"/>
     <w:tmpl w:val="DB226044"/>
@@ -8621,7 +9632,7 @@
       </w:pPr>
     </w:lvl>
   </w:abstractNum>
-  <w:abstractNum w:abstractNumId="7" w15:restartNumberingAfterBreak="0">
+  <w:abstractNum w:abstractNumId="9" w15:restartNumberingAfterBreak="0">
     <w:nsid w:val="160560C7"/>
     <w:multiLevelType w:val="multilevel"/>
     <w:tmpl w:val="E05CCB4E"/>
@@ -8738,7 +9749,96 @@
       </w:pPr>
     </w:lvl>
   </w:abstractNum>
-  <w:abstractNum w:abstractNumId="8" w15:restartNumberingAfterBreak="0">
+  <w:abstractNum w:abstractNumId="10" w15:restartNumberingAfterBreak="0">
+    <w:nsid w:val="18DA1BCF"/>
+    <w:multiLevelType w:val="hybridMultilevel"/>
+    <w:tmpl w:val="97BEDBA6"/>
+    <w:lvl w:ilvl="0" w:tplc="48090011">
+      <w:start w:val="1"/>
+      <w:numFmt w:val="decimal"/>
+      <w:lvlText w:val="%1)"/>
+      <w:lvlJc w:val="left"/>
+      <w:pPr>
+        <w:ind w:left="720" w:hanging="360"/>
+      </w:pPr>
+      <w:rPr>
+        <w:rFonts w:hint="default"/>
+      </w:rPr>
+    </w:lvl>
+    <w:lvl w:ilvl="1" w:tplc="48090019" w:tentative="1">
+      <w:start w:val="1"/>
+      <w:numFmt w:val="lowerLetter"/>
+      <w:lvlText w:val="%2."/>
+      <w:lvlJc w:val="left"/>
+      <w:pPr>
+        <w:ind w:left="1440" w:hanging="360"/>
+      </w:pPr>
+    </w:lvl>
+    <w:lvl w:ilvl="2" w:tplc="4809001B" w:tentative="1">
+      <w:start w:val="1"/>
+      <w:numFmt w:val="lowerRoman"/>
+      <w:lvlText w:val="%3."/>
+      <w:lvlJc w:val="right"/>
+      <w:pPr>
+        <w:ind w:left="2160" w:hanging="180"/>
+      </w:pPr>
+    </w:lvl>
+    <w:lvl w:ilvl="3" w:tplc="4809000F" w:tentative="1">
+      <w:start w:val="1"/>
+      <w:numFmt w:val="decimal"/>
+      <w:lvlText w:val="%4."/>
+      <w:lvlJc w:val="left"/>
+      <w:pPr>
+        <w:ind w:left="2880" w:hanging="360"/>
+      </w:pPr>
+    </w:lvl>
+    <w:lvl w:ilvl="4" w:tplc="48090019" w:tentative="1">
+      <w:start w:val="1"/>
+      <w:numFmt w:val="lowerLetter"/>
+      <w:lvlText w:val="%5."/>
+      <w:lvlJc w:val="left"/>
+      <w:pPr>
+        <w:ind w:left="3600" w:hanging="360"/>
+      </w:pPr>
+    </w:lvl>
+    <w:lvl w:ilvl="5" w:tplc="4809001B" w:tentative="1">
+      <w:start w:val="1"/>
+      <w:numFmt w:val="lowerRoman"/>
+      <w:lvlText w:val="%6."/>
+      <w:lvlJc w:val="right"/>
+      <w:pPr>
+        <w:ind w:left="4320" w:hanging="180"/>
+      </w:pPr>
+    </w:lvl>
+    <w:lvl w:ilvl="6" w:tplc="4809000F" w:tentative="1">
+      <w:start w:val="1"/>
+      <w:numFmt w:val="decimal"/>
+      <w:lvlText w:val="%7."/>
+      <w:lvlJc w:val="left"/>
+      <w:pPr>
+        <w:ind w:left="5040" w:hanging="360"/>
+      </w:pPr>
+    </w:lvl>
+    <w:lvl w:ilvl="7" w:tplc="48090019" w:tentative="1">
+      <w:start w:val="1"/>
+      <w:numFmt w:val="lowerLetter"/>
+      <w:lvlText w:val="%8."/>
+      <w:lvlJc w:val="left"/>
+      <w:pPr>
+        <w:ind w:left="5760" w:hanging="360"/>
+      </w:pPr>
+    </w:lvl>
+    <w:lvl w:ilvl="8" w:tplc="4809001B" w:tentative="1">
+      <w:start w:val="1"/>
+      <w:numFmt w:val="lowerRoman"/>
+      <w:lvlText w:val="%9."/>
+      <w:lvlJc w:val="right"/>
+      <w:pPr>
+        <w:ind w:left="6480" w:hanging="180"/>
+      </w:pPr>
+    </w:lvl>
+  </w:abstractNum>
+  <w:abstractNum w:abstractNumId="11" w15:restartNumberingAfterBreak="0">
     <w:nsid w:val="19FC043F"/>
     <w:multiLevelType w:val="multilevel"/>
     <w:tmpl w:val="49304480"/>
@@ -8851,7 +9951,269 @@
       </w:pPr>
     </w:lvl>
   </w:abstractNum>
-  <w:abstractNum w:abstractNumId="9" w15:restartNumberingAfterBreak="0">
+  <w:abstractNum w:abstractNumId="12" w15:restartNumberingAfterBreak="0">
+    <w:nsid w:val="1DB71AA0"/>
+    <w:multiLevelType w:val="multilevel"/>
+    <w:tmpl w:val="36EA003A"/>
+    <w:lvl w:ilvl="0">
+      <w:start w:val="1"/>
+      <w:numFmt w:val="bullet"/>
+      <w:lvlText w:val=""/>
+      <w:lvlJc w:val="left"/>
+      <w:pPr>
+        <w:tabs>
+          <w:tab w:val="num" w:pos="720"/>
+        </w:tabs>
+        <w:ind w:left="720" w:hanging="360"/>
+      </w:pPr>
+      <w:rPr>
+        <w:rFonts w:ascii="Symbol" w:hAnsi="Symbol" w:hint="default"/>
+        <w:sz w:val="20"/>
+      </w:rPr>
+    </w:lvl>
+    <w:lvl w:ilvl="1" w:tentative="1">
+      <w:start w:val="1"/>
+      <w:numFmt w:val="bullet"/>
+      <w:lvlText w:val="o"/>
+      <w:lvlJc w:val="left"/>
+      <w:pPr>
+        <w:tabs>
+          <w:tab w:val="num" w:pos="1440"/>
+        </w:tabs>
+        <w:ind w:left="1440" w:hanging="360"/>
+      </w:pPr>
+      <w:rPr>
+        <w:rFonts w:ascii="Courier New" w:hAnsi="Courier New" w:hint="default"/>
+        <w:sz w:val="20"/>
+      </w:rPr>
+    </w:lvl>
+    <w:lvl w:ilvl="2" w:tentative="1">
+      <w:start w:val="1"/>
+      <w:numFmt w:val="bullet"/>
+      <w:lvlText w:val=""/>
+      <w:lvlJc w:val="left"/>
+      <w:pPr>
+        <w:tabs>
+          <w:tab w:val="num" w:pos="2160"/>
+        </w:tabs>
+        <w:ind w:left="2160" w:hanging="360"/>
+      </w:pPr>
+      <w:rPr>
+        <w:rFonts w:ascii="Wingdings" w:hAnsi="Wingdings" w:hint="default"/>
+        <w:sz w:val="20"/>
+      </w:rPr>
+    </w:lvl>
+    <w:lvl w:ilvl="3" w:tentative="1">
+      <w:start w:val="1"/>
+      <w:numFmt w:val="bullet"/>
+      <w:lvlText w:val=""/>
+      <w:lvlJc w:val="left"/>
+      <w:pPr>
+        <w:tabs>
+          <w:tab w:val="num" w:pos="2880"/>
+        </w:tabs>
+        <w:ind w:left="2880" w:hanging="360"/>
+      </w:pPr>
+      <w:rPr>
+        <w:rFonts w:ascii="Wingdings" w:hAnsi="Wingdings" w:hint="default"/>
+        <w:sz w:val="20"/>
+      </w:rPr>
+    </w:lvl>
+    <w:lvl w:ilvl="4" w:tentative="1">
+      <w:start w:val="1"/>
+      <w:numFmt w:val="bullet"/>
+      <w:lvlText w:val=""/>
+      <w:lvlJc w:val="left"/>
+      <w:pPr>
+        <w:tabs>
+          <w:tab w:val="num" w:pos="3600"/>
+        </w:tabs>
+        <w:ind w:left="3600" w:hanging="360"/>
+      </w:pPr>
+      <w:rPr>
+        <w:rFonts w:ascii="Wingdings" w:hAnsi="Wingdings" w:hint="default"/>
+        <w:sz w:val="20"/>
+      </w:rPr>
+    </w:lvl>
+    <w:lvl w:ilvl="5" w:tentative="1">
+      <w:start w:val="1"/>
+      <w:numFmt w:val="bullet"/>
+      <w:lvlText w:val=""/>
+      <w:lvlJc w:val="left"/>
+      <w:pPr>
+        <w:tabs>
+          <w:tab w:val="num" w:pos="4320"/>
+        </w:tabs>
+        <w:ind w:left="4320" w:hanging="360"/>
+      </w:pPr>
+      <w:rPr>
+        <w:rFonts w:ascii="Wingdings" w:hAnsi="Wingdings" w:hint="default"/>
+        <w:sz w:val="20"/>
+      </w:rPr>
+    </w:lvl>
+    <w:lvl w:ilvl="6" w:tentative="1">
+      <w:start w:val="1"/>
+      <w:numFmt w:val="bullet"/>
+      <w:lvlText w:val=""/>
+      <w:lvlJc w:val="left"/>
+      <w:pPr>
+        <w:tabs>
+          <w:tab w:val="num" w:pos="5040"/>
+        </w:tabs>
+        <w:ind w:left="5040" w:hanging="360"/>
+      </w:pPr>
+      <w:rPr>
+        <w:rFonts w:ascii="Wingdings" w:hAnsi="Wingdings" w:hint="default"/>
+        <w:sz w:val="20"/>
+      </w:rPr>
+    </w:lvl>
+    <w:lvl w:ilvl="7" w:tentative="1">
+      <w:start w:val="1"/>
+      <w:numFmt w:val="bullet"/>
+      <w:lvlText w:val=""/>
+      <w:lvlJc w:val="left"/>
+      <w:pPr>
+        <w:tabs>
+          <w:tab w:val="num" w:pos="5760"/>
+        </w:tabs>
+        <w:ind w:left="5760" w:hanging="360"/>
+      </w:pPr>
+      <w:rPr>
+        <w:rFonts w:ascii="Wingdings" w:hAnsi="Wingdings" w:hint="default"/>
+        <w:sz w:val="20"/>
+      </w:rPr>
+    </w:lvl>
+    <w:lvl w:ilvl="8" w:tentative="1">
+      <w:start w:val="1"/>
+      <w:numFmt w:val="bullet"/>
+      <w:lvlText w:val=""/>
+      <w:lvlJc w:val="left"/>
+      <w:pPr>
+        <w:tabs>
+          <w:tab w:val="num" w:pos="6480"/>
+        </w:tabs>
+        <w:ind w:left="6480" w:hanging="360"/>
+      </w:pPr>
+      <w:rPr>
+        <w:rFonts w:ascii="Wingdings" w:hAnsi="Wingdings" w:hint="default"/>
+        <w:sz w:val="20"/>
+      </w:rPr>
+    </w:lvl>
+  </w:abstractNum>
+  <w:abstractNum w:abstractNumId="13" w15:restartNumberingAfterBreak="0">
+    <w:nsid w:val="1F717135"/>
+    <w:multiLevelType w:val="hybridMultilevel"/>
+    <w:tmpl w:val="D14021DA"/>
+    <w:lvl w:ilvl="0" w:tplc="48090001">
+      <w:start w:val="1"/>
+      <w:numFmt w:val="bullet"/>
+      <w:lvlText w:val=""/>
+      <w:lvlJc w:val="left"/>
+      <w:pPr>
+        <w:ind w:left="1440" w:hanging="360"/>
+      </w:pPr>
+      <w:rPr>
+        <w:rFonts w:ascii="Symbol" w:hAnsi="Symbol" w:hint="default"/>
+      </w:rPr>
+    </w:lvl>
+    <w:lvl w:ilvl="1" w:tplc="48090003" w:tentative="1">
+      <w:start w:val="1"/>
+      <w:numFmt w:val="bullet"/>
+      <w:lvlText w:val="o"/>
+      <w:lvlJc w:val="left"/>
+      <w:pPr>
+        <w:ind w:left="2160" w:hanging="360"/>
+      </w:pPr>
+      <w:rPr>
+        <w:rFonts w:ascii="Courier New" w:hAnsi="Courier New" w:cs="Courier New" w:hint="default"/>
+      </w:rPr>
+    </w:lvl>
+    <w:lvl w:ilvl="2" w:tplc="48090005" w:tentative="1">
+      <w:start w:val="1"/>
+      <w:numFmt w:val="bullet"/>
+      <w:lvlText w:val=""/>
+      <w:lvlJc w:val="left"/>
+      <w:pPr>
+        <w:ind w:left="2880" w:hanging="360"/>
+      </w:pPr>
+      <w:rPr>
+        <w:rFonts w:ascii="Wingdings" w:hAnsi="Wingdings" w:hint="default"/>
+      </w:rPr>
+    </w:lvl>
+    <w:lvl w:ilvl="3" w:tplc="48090001" w:tentative="1">
+      <w:start w:val="1"/>
+      <w:numFmt w:val="bullet"/>
+      <w:lvlText w:val=""/>
+      <w:lvlJc w:val="left"/>
+      <w:pPr>
+        <w:ind w:left="3600" w:hanging="360"/>
+      </w:pPr>
+      <w:rPr>
+        <w:rFonts w:ascii="Symbol" w:hAnsi="Symbol" w:hint="default"/>
+      </w:rPr>
+    </w:lvl>
+    <w:lvl w:ilvl="4" w:tplc="48090003" w:tentative="1">
+      <w:start w:val="1"/>
+      <w:numFmt w:val="bullet"/>
+      <w:lvlText w:val="o"/>
+      <w:lvlJc w:val="left"/>
+      <w:pPr>
+        <w:ind w:left="4320" w:hanging="360"/>
+      </w:pPr>
+      <w:rPr>
+        <w:rFonts w:ascii="Courier New" w:hAnsi="Courier New" w:cs="Courier New" w:hint="default"/>
+      </w:rPr>
+    </w:lvl>
+    <w:lvl w:ilvl="5" w:tplc="48090005" w:tentative="1">
+      <w:start w:val="1"/>
+      <w:numFmt w:val="bullet"/>
+      <w:lvlText w:val=""/>
+      <w:lvlJc w:val="left"/>
+      <w:pPr>
+        <w:ind w:left="5040" w:hanging="360"/>
+      </w:pPr>
+      <w:rPr>
+        <w:rFonts w:ascii="Wingdings" w:hAnsi="Wingdings" w:hint="default"/>
+      </w:rPr>
+    </w:lvl>
+    <w:lvl w:ilvl="6" w:tplc="48090001" w:tentative="1">
+      <w:start w:val="1"/>
+      <w:numFmt w:val="bullet"/>
+      <w:lvlText w:val=""/>
+      <w:lvlJc w:val="left"/>
+      <w:pPr>
+        <w:ind w:left="5760" w:hanging="360"/>
+      </w:pPr>
+      <w:rPr>
+        <w:rFonts w:ascii="Symbol" w:hAnsi="Symbol" w:hint="default"/>
+      </w:rPr>
+    </w:lvl>
+    <w:lvl w:ilvl="7" w:tplc="48090003" w:tentative="1">
+      <w:start w:val="1"/>
+      <w:numFmt w:val="bullet"/>
+      <w:lvlText w:val="o"/>
+      <w:lvlJc w:val="left"/>
+      <w:pPr>
+        <w:ind w:left="6480" w:hanging="360"/>
+      </w:pPr>
+      <w:rPr>
+        <w:rFonts w:ascii="Courier New" w:hAnsi="Courier New" w:cs="Courier New" w:hint="default"/>
+      </w:rPr>
+    </w:lvl>
+    <w:lvl w:ilvl="8" w:tplc="48090005" w:tentative="1">
+      <w:start w:val="1"/>
+      <w:numFmt w:val="bullet"/>
+      <w:lvlText w:val=""/>
+      <w:lvlJc w:val="left"/>
+      <w:pPr>
+        <w:ind w:left="7200" w:hanging="360"/>
+      </w:pPr>
+      <w:rPr>
+        <w:rFonts w:ascii="Wingdings" w:hAnsi="Wingdings" w:hint="default"/>
+      </w:rPr>
+    </w:lvl>
+  </w:abstractNum>
+  <w:abstractNum w:abstractNumId="14" w15:restartNumberingAfterBreak="0">
     <w:nsid w:val="21C12E67"/>
     <w:multiLevelType w:val="hybridMultilevel"/>
     <w:tmpl w:val="CEDA01E2"/>
@@ -8940,7 +10302,7 @@
       </w:pPr>
     </w:lvl>
   </w:abstractNum>
-  <w:abstractNum w:abstractNumId="10" w15:restartNumberingAfterBreak="0">
+  <w:abstractNum w:abstractNumId="15" w15:restartNumberingAfterBreak="0">
     <w:nsid w:val="29850A92"/>
     <w:multiLevelType w:val="multilevel"/>
     <w:tmpl w:val="7728D264"/>
@@ -9053,7 +10415,7 @@
       </w:pPr>
     </w:lvl>
   </w:abstractNum>
-  <w:abstractNum w:abstractNumId="11" w15:restartNumberingAfterBreak="0">
+  <w:abstractNum w:abstractNumId="16" w15:restartNumberingAfterBreak="0">
     <w:nsid w:val="2A7C085A"/>
     <w:multiLevelType w:val="multilevel"/>
     <w:tmpl w:val="49C432FC"/>
@@ -9166,7 +10528,7 @@
       </w:pPr>
     </w:lvl>
   </w:abstractNum>
-  <w:abstractNum w:abstractNumId="12" w15:restartNumberingAfterBreak="0">
+  <w:abstractNum w:abstractNumId="17" w15:restartNumberingAfterBreak="0">
     <w:nsid w:val="358B5B43"/>
     <w:multiLevelType w:val="hybridMultilevel"/>
     <w:tmpl w:val="8EE09832"/>
@@ -9256,7 +10618,7 @@
       </w:pPr>
     </w:lvl>
   </w:abstractNum>
-  <w:abstractNum w:abstractNumId="13" w15:restartNumberingAfterBreak="0">
+  <w:abstractNum w:abstractNumId="18" w15:restartNumberingAfterBreak="0">
     <w:nsid w:val="3A5A4960"/>
     <w:multiLevelType w:val="multilevel"/>
     <w:tmpl w:val="6AB07E7A"/>
@@ -9369,7 +10731,124 @@
       </w:pPr>
     </w:lvl>
   </w:abstractNum>
-  <w:abstractNum w:abstractNumId="14" w15:restartNumberingAfterBreak="0">
+  <w:abstractNum w:abstractNumId="19" w15:restartNumberingAfterBreak="0">
+    <w:nsid w:val="3D121302"/>
+    <w:multiLevelType w:val="multilevel"/>
+    <w:tmpl w:val="AE48790C"/>
+    <w:lvl w:ilvl="0">
+      <w:start w:val="1"/>
+      <w:numFmt w:val="decimal"/>
+      <w:lvlText w:val="%1."/>
+      <w:lvlJc w:val="left"/>
+      <w:pPr>
+        <w:tabs>
+          <w:tab w:val="num" w:pos="720"/>
+        </w:tabs>
+        <w:ind w:left="720" w:hanging="360"/>
+      </w:pPr>
+    </w:lvl>
+    <w:lvl w:ilvl="1">
+      <w:start w:val="1"/>
+      <w:numFmt w:val="bullet"/>
+      <w:lvlText w:val="o"/>
+      <w:lvlJc w:val="left"/>
+      <w:pPr>
+        <w:tabs>
+          <w:tab w:val="num" w:pos="1440"/>
+        </w:tabs>
+        <w:ind w:left="1440" w:hanging="360"/>
+      </w:pPr>
+      <w:rPr>
+        <w:rFonts w:ascii="Courier New" w:hAnsi="Courier New" w:hint="default"/>
+        <w:sz w:val="20"/>
+      </w:rPr>
+    </w:lvl>
+    <w:lvl w:ilvl="2" w:tentative="1">
+      <w:start w:val="1"/>
+      <w:numFmt w:val="decimal"/>
+      <w:lvlText w:val="%3."/>
+      <w:lvlJc w:val="left"/>
+      <w:pPr>
+        <w:tabs>
+          <w:tab w:val="num" w:pos="2160"/>
+        </w:tabs>
+        <w:ind w:left="2160" w:hanging="360"/>
+      </w:pPr>
+    </w:lvl>
+    <w:lvl w:ilvl="3" w:tentative="1">
+      <w:start w:val="1"/>
+      <w:numFmt w:val="decimal"/>
+      <w:lvlText w:val="%4."/>
+      <w:lvlJc w:val="left"/>
+      <w:pPr>
+        <w:tabs>
+          <w:tab w:val="num" w:pos="2880"/>
+        </w:tabs>
+        <w:ind w:left="2880" w:hanging="360"/>
+      </w:pPr>
+    </w:lvl>
+    <w:lvl w:ilvl="4" w:tentative="1">
+      <w:start w:val="1"/>
+      <w:numFmt w:val="decimal"/>
+      <w:lvlText w:val="%5."/>
+      <w:lvlJc w:val="left"/>
+      <w:pPr>
+        <w:tabs>
+          <w:tab w:val="num" w:pos="3600"/>
+        </w:tabs>
+        <w:ind w:left="3600" w:hanging="360"/>
+      </w:pPr>
+    </w:lvl>
+    <w:lvl w:ilvl="5" w:tentative="1">
+      <w:start w:val="1"/>
+      <w:numFmt w:val="decimal"/>
+      <w:lvlText w:val="%6."/>
+      <w:lvlJc w:val="left"/>
+      <w:pPr>
+        <w:tabs>
+          <w:tab w:val="num" w:pos="4320"/>
+        </w:tabs>
+        <w:ind w:left="4320" w:hanging="360"/>
+      </w:pPr>
+    </w:lvl>
+    <w:lvl w:ilvl="6" w:tentative="1">
+      <w:start w:val="1"/>
+      <w:numFmt w:val="decimal"/>
+      <w:lvlText w:val="%7."/>
+      <w:lvlJc w:val="left"/>
+      <w:pPr>
+        <w:tabs>
+          <w:tab w:val="num" w:pos="5040"/>
+        </w:tabs>
+        <w:ind w:left="5040" w:hanging="360"/>
+      </w:pPr>
+    </w:lvl>
+    <w:lvl w:ilvl="7" w:tentative="1">
+      <w:start w:val="1"/>
+      <w:numFmt w:val="decimal"/>
+      <w:lvlText w:val="%8."/>
+      <w:lvlJc w:val="left"/>
+      <w:pPr>
+        <w:tabs>
+          <w:tab w:val="num" w:pos="5760"/>
+        </w:tabs>
+        <w:ind w:left="5760" w:hanging="360"/>
+      </w:pPr>
+    </w:lvl>
+    <w:lvl w:ilvl="8" w:tentative="1">
+      <w:start w:val="1"/>
+      <w:numFmt w:val="decimal"/>
+      <w:lvlText w:val="%9."/>
+      <w:lvlJc w:val="left"/>
+      <w:pPr>
+        <w:tabs>
+          <w:tab w:val="num" w:pos="6480"/>
+        </w:tabs>
+        <w:ind w:left="6480" w:hanging="360"/>
+      </w:pPr>
+    </w:lvl>
+  </w:abstractNum>
+  <w:abstractNum w:abstractNumId="20" w15:restartNumberingAfterBreak="0">
     <w:nsid w:val="3D4F5184"/>
     <w:multiLevelType w:val="multilevel"/>
     <w:tmpl w:val="062E6470"/>
@@ -9482,7 +10961,7 @@
       </w:pPr>
     </w:lvl>
   </w:abstractNum>
-  <w:abstractNum w:abstractNumId="15" w15:restartNumberingAfterBreak="0">
+  <w:abstractNum w:abstractNumId="21" w15:restartNumberingAfterBreak="0">
     <w:nsid w:val="405B159B"/>
     <w:multiLevelType w:val="multilevel"/>
     <w:tmpl w:val="0410213E"/>
@@ -9595,7 +11074,96 @@
       </w:pPr>
     </w:lvl>
   </w:abstractNum>
-  <w:abstractNum w:abstractNumId="16" w15:restartNumberingAfterBreak="0">
+  <w:abstractNum w:abstractNumId="22" w15:restartNumberingAfterBreak="0">
+    <w:nsid w:val="408334CE"/>
+    <w:multiLevelType w:val="hybridMultilevel"/>
+    <w:tmpl w:val="BE08D746"/>
+    <w:lvl w:ilvl="0" w:tplc="48090011">
+      <w:start w:val="1"/>
+      <w:numFmt w:val="decimal"/>
+      <w:lvlText w:val="%1)"/>
+      <w:lvlJc w:val="left"/>
+      <w:pPr>
+        <w:ind w:left="720" w:hanging="360"/>
+      </w:pPr>
+      <w:rPr>
+        <w:rFonts w:hint="default"/>
+      </w:rPr>
+    </w:lvl>
+    <w:lvl w:ilvl="1" w:tplc="48090019" w:tentative="1">
+      <w:start w:val="1"/>
+      <w:numFmt w:val="lowerLetter"/>
+      <w:lvlText w:val="%2."/>
+      <w:lvlJc w:val="left"/>
+      <w:pPr>
+        <w:ind w:left="1440" w:hanging="360"/>
+      </w:pPr>
+    </w:lvl>
+    <w:lvl w:ilvl="2" w:tplc="4809001B" w:tentative="1">
+      <w:start w:val="1"/>
+      <w:numFmt w:val="lowerRoman"/>
+      <w:lvlText w:val="%3."/>
+      <w:lvlJc w:val="right"/>
+      <w:pPr>
+        <w:ind w:left="2160" w:hanging="180"/>
+      </w:pPr>
+    </w:lvl>
+    <w:lvl w:ilvl="3" w:tplc="4809000F" w:tentative="1">
+      <w:start w:val="1"/>
+      <w:numFmt w:val="decimal"/>
+      <w:lvlText w:val="%4."/>
+      <w:lvlJc w:val="left"/>
+      <w:pPr>
+        <w:ind w:left="2880" w:hanging="360"/>
+      </w:pPr>
+    </w:lvl>
+    <w:lvl w:ilvl="4" w:tplc="48090019" w:tentative="1">
+      <w:start w:val="1"/>
+      <w:numFmt w:val="lowerLetter"/>
+      <w:lvlText w:val="%5."/>
+      <w:lvlJc w:val="left"/>
+      <w:pPr>
+        <w:ind w:left="3600" w:hanging="360"/>
+      </w:pPr>
+    </w:lvl>
+    <w:lvl w:ilvl="5" w:tplc="4809001B" w:tentative="1">
+      <w:start w:val="1"/>
+      <w:numFmt w:val="lowerRoman"/>
+      <w:lvlText w:val="%6."/>
+      <w:lvlJc w:val="right"/>
+      <w:pPr>
+        <w:ind w:left="4320" w:hanging="180"/>
+      </w:pPr>
+    </w:lvl>
+    <w:lvl w:ilvl="6" w:tplc="4809000F" w:tentative="1">
+      <w:start w:val="1"/>
+      <w:numFmt w:val="decimal"/>
+      <w:lvlText w:val="%7."/>
+      <w:lvlJc w:val="left"/>
+      <w:pPr>
+        <w:ind w:left="5040" w:hanging="360"/>
+      </w:pPr>
+    </w:lvl>
+    <w:lvl w:ilvl="7" w:tplc="48090019" w:tentative="1">
+      <w:start w:val="1"/>
+      <w:numFmt w:val="lowerLetter"/>
+      <w:lvlText w:val="%8."/>
+      <w:lvlJc w:val="left"/>
+      <w:pPr>
+        <w:ind w:left="5760" w:hanging="360"/>
+      </w:pPr>
+    </w:lvl>
+    <w:lvl w:ilvl="8" w:tplc="4809001B" w:tentative="1">
+      <w:start w:val="1"/>
+      <w:numFmt w:val="lowerRoman"/>
+      <w:lvlText w:val="%9."/>
+      <w:lvlJc w:val="right"/>
+      <w:pPr>
+        <w:ind w:left="6480" w:hanging="180"/>
+      </w:pPr>
+    </w:lvl>
+  </w:abstractNum>
+  <w:abstractNum w:abstractNumId="23" w15:restartNumberingAfterBreak="0">
     <w:nsid w:val="41BE69AB"/>
     <w:multiLevelType w:val="multilevel"/>
     <w:tmpl w:val="04DA8372"/>
@@ -9712,7 +11280,156 @@
       </w:pPr>
     </w:lvl>
   </w:abstractNum>
-  <w:abstractNum w:abstractNumId="17" w15:restartNumberingAfterBreak="0">
+  <w:abstractNum w:abstractNumId="24" w15:restartNumberingAfterBreak="0">
+    <w:nsid w:val="42C94ADA"/>
+    <w:multiLevelType w:val="multilevel"/>
+    <w:tmpl w:val="8E4C705E"/>
+    <w:lvl w:ilvl="0">
+      <w:start w:val="1"/>
+      <w:numFmt w:val="bullet"/>
+      <w:lvlText w:val=""/>
+      <w:lvlJc w:val="left"/>
+      <w:pPr>
+        <w:tabs>
+          <w:tab w:val="num" w:pos="720"/>
+        </w:tabs>
+        <w:ind w:left="720" w:hanging="360"/>
+      </w:pPr>
+      <w:rPr>
+        <w:rFonts w:ascii="Symbol" w:hAnsi="Symbol" w:hint="default"/>
+        <w:sz w:val="20"/>
+      </w:rPr>
+    </w:lvl>
+    <w:lvl w:ilvl="1">
+      <w:start w:val="1"/>
+      <w:numFmt w:val="bullet"/>
+      <w:lvlText w:val="o"/>
+      <w:lvlJc w:val="left"/>
+      <w:pPr>
+        <w:tabs>
+          <w:tab w:val="num" w:pos="1440"/>
+        </w:tabs>
+        <w:ind w:left="1440" w:hanging="360"/>
+      </w:pPr>
+      <w:rPr>
+        <w:rFonts w:ascii="Courier New" w:hAnsi="Courier New" w:hint="default"/>
+        <w:sz w:val="20"/>
+      </w:rPr>
+    </w:lvl>
+    <w:lvl w:ilvl="2" w:tentative="1">
+      <w:start w:val="1"/>
+      <w:numFmt w:val="bullet"/>
+      <w:lvlText w:val=""/>
+      <w:lvlJc w:val="left"/>
+      <w:pPr>
+        <w:tabs>
+          <w:tab w:val="num" w:pos="2160"/>
+        </w:tabs>
+        <w:ind w:left="2160" w:hanging="360"/>
+      </w:pPr>
+      <w:rPr>
+        <w:rFonts w:ascii="Wingdings" w:hAnsi="Wingdings" w:hint="default"/>
+        <w:sz w:val="20"/>
+      </w:rPr>
+    </w:lvl>
+    <w:lvl w:ilvl="3" w:tentative="1">
+      <w:start w:val="1"/>
+      <w:numFmt w:val="bullet"/>
+      <w:lvlText w:val=""/>
+      <w:lvlJc w:val="left"/>
+      <w:pPr>
+        <w:tabs>
+          <w:tab w:val="num" w:pos="2880"/>
+        </w:tabs>
+        <w:ind w:left="2880" w:hanging="360"/>
+      </w:pPr>
+      <w:rPr>
+        <w:rFonts w:ascii="Wingdings" w:hAnsi="Wingdings" w:hint="default"/>
+        <w:sz w:val="20"/>
+      </w:rPr>
+    </w:lvl>
+    <w:lvl w:ilvl="4" w:tentative="1">
+      <w:start w:val="1"/>
+      <w:numFmt w:val="bullet"/>
+      <w:lvlText w:val=""/>
+      <w:lvlJc w:val="left"/>
+      <w:pPr>
+        <w:tabs>
+          <w:tab w:val="num" w:pos="3600"/>
+        </w:tabs>
+        <w:ind w:left="3600" w:hanging="360"/>
+      </w:pPr>
+      <w:rPr>
+        <w:rFonts w:ascii="Wingdings" w:hAnsi="Wingdings" w:hint="default"/>
+        <w:sz w:val="20"/>
+      </w:rPr>
+    </w:lvl>
+    <w:lvl w:ilvl="5" w:tentative="1">
+      <w:start w:val="1"/>
+      <w:numFmt w:val="bullet"/>
+      <w:lvlText w:val=""/>
+      <w:lvlJc w:val="left"/>
+      <w:pPr>
+        <w:tabs>
+          <w:tab w:val="num" w:pos="4320"/>
+        </w:tabs>
+        <w:ind w:left="4320" w:hanging="360"/>
+      </w:pPr>
+      <w:rPr>
+        <w:rFonts w:ascii="Wingdings" w:hAnsi="Wingdings" w:hint="default"/>
+        <w:sz w:val="20"/>
+      </w:rPr>
+    </w:lvl>
+    <w:lvl w:ilvl="6" w:tentative="1">
+      <w:start w:val="1"/>
+      <w:numFmt w:val="bullet"/>
+      <w:lvlText w:val=""/>
+      <w:lvlJc w:val="left"/>
+      <w:pPr>
+        <w:tabs>
+          <w:tab w:val="num" w:pos="5040"/>
+        </w:tabs>
+        <w:ind w:left="5040" w:hanging="360"/>
+      </w:pPr>
+      <w:rPr>
+        <w:rFonts w:ascii="Wingdings" w:hAnsi="Wingdings" w:hint="default"/>
+        <w:sz w:val="20"/>
+      </w:rPr>
+    </w:lvl>
+    <w:lvl w:ilvl="7" w:tentative="1">
+      <w:start w:val="1"/>
+      <w:numFmt w:val="bullet"/>
+      <w:lvlText w:val=""/>
+      <w:lvlJc w:val="left"/>
+      <w:pPr>
+        <w:tabs>
+          <w:tab w:val="num" w:pos="5760"/>
+        </w:tabs>
+        <w:ind w:left="5760" w:hanging="360"/>
+      </w:pPr>
+      <w:rPr>
+        <w:rFonts w:ascii="Wingdings" w:hAnsi="Wingdings" w:hint="default"/>
+        <w:sz w:val="20"/>
+      </w:rPr>
+    </w:lvl>
+    <w:lvl w:ilvl="8" w:tentative="1">
+      <w:start w:val="1"/>
+      <w:numFmt w:val="bullet"/>
+      <w:lvlText w:val=""/>
+      <w:lvlJc w:val="left"/>
+      <w:pPr>
+        <w:tabs>
+          <w:tab w:val="num" w:pos="6480"/>
+        </w:tabs>
+        <w:ind w:left="6480" w:hanging="360"/>
+      </w:pPr>
+      <w:rPr>
+        <w:rFonts w:ascii="Wingdings" w:hAnsi="Wingdings" w:hint="default"/>
+        <w:sz w:val="20"/>
+      </w:rPr>
+    </w:lvl>
+  </w:abstractNum>
+  <w:abstractNum w:abstractNumId="25" w15:restartNumberingAfterBreak="0">
     <w:nsid w:val="473A3B44"/>
     <w:multiLevelType w:val="multilevel"/>
     <w:tmpl w:val="D76245DA"/>
@@ -9829,7 +11546,7 @@
       </w:pPr>
     </w:lvl>
   </w:abstractNum>
-  <w:abstractNum w:abstractNumId="18" w15:restartNumberingAfterBreak="0">
+  <w:abstractNum w:abstractNumId="26" w15:restartNumberingAfterBreak="0">
     <w:nsid w:val="4A1D1094"/>
     <w:multiLevelType w:val="multilevel"/>
     <w:tmpl w:val="800CEB5E"/>
@@ -9942,7 +11659,7 @@
       </w:pPr>
     </w:lvl>
   </w:abstractNum>
-  <w:abstractNum w:abstractNumId="19" w15:restartNumberingAfterBreak="0">
+  <w:abstractNum w:abstractNumId="27" w15:restartNumberingAfterBreak="0">
     <w:nsid w:val="4B221CBC"/>
     <w:multiLevelType w:val="multilevel"/>
     <w:tmpl w:val="2FB6DAB4"/>
@@ -10055,7 +11772,7 @@
       </w:pPr>
     </w:lvl>
   </w:abstractNum>
-  <w:abstractNum w:abstractNumId="20" w15:restartNumberingAfterBreak="0">
+  <w:abstractNum w:abstractNumId="28" w15:restartNumberingAfterBreak="0">
     <w:nsid w:val="57EB0EF4"/>
     <w:multiLevelType w:val="multilevel"/>
     <w:tmpl w:val="9246EA54"/>
@@ -10168,7 +11885,7 @@
       </w:pPr>
     </w:lvl>
   </w:abstractNum>
-  <w:abstractNum w:abstractNumId="21" w15:restartNumberingAfterBreak="0">
+  <w:abstractNum w:abstractNumId="29" w15:restartNumberingAfterBreak="0">
     <w:nsid w:val="59C52091"/>
     <w:multiLevelType w:val="multilevel"/>
     <w:tmpl w:val="4A20038A"/>
@@ -10285,7 +12002,7 @@
       </w:pPr>
     </w:lvl>
   </w:abstractNum>
-  <w:abstractNum w:abstractNumId="22" w15:restartNumberingAfterBreak="0">
+  <w:abstractNum w:abstractNumId="30" w15:restartNumberingAfterBreak="0">
     <w:nsid w:val="5AD329CD"/>
     <w:multiLevelType w:val="hybridMultilevel"/>
     <w:tmpl w:val="E410E488"/>
@@ -10376,7 +12093,124 @@
       </w:pPr>
     </w:lvl>
   </w:abstractNum>
-  <w:abstractNum w:abstractNumId="23" w15:restartNumberingAfterBreak="0">
+  <w:abstractNum w:abstractNumId="31" w15:restartNumberingAfterBreak="0">
+    <w:nsid w:val="5E8A13A2"/>
+    <w:multiLevelType w:val="multilevel"/>
+    <w:tmpl w:val="E344357E"/>
+    <w:lvl w:ilvl="0">
+      <w:start w:val="1"/>
+      <w:numFmt w:val="decimal"/>
+      <w:lvlText w:val="%1."/>
+      <w:lvlJc w:val="left"/>
+      <w:pPr>
+        <w:tabs>
+          <w:tab w:val="num" w:pos="720"/>
+        </w:tabs>
+        <w:ind w:left="720" w:hanging="360"/>
+      </w:pPr>
+    </w:lvl>
+    <w:lvl w:ilvl="1">
+      <w:start w:val="1"/>
+      <w:numFmt w:val="bullet"/>
+      <w:lvlText w:val="o"/>
+      <w:lvlJc w:val="left"/>
+      <w:pPr>
+        <w:tabs>
+          <w:tab w:val="num" w:pos="1440"/>
+        </w:tabs>
+        <w:ind w:left="1440" w:hanging="360"/>
+      </w:pPr>
+      <w:rPr>
+        <w:rFonts w:ascii="Courier New" w:hAnsi="Courier New" w:hint="default"/>
+        <w:sz w:val="20"/>
+      </w:rPr>
+    </w:lvl>
+    <w:lvl w:ilvl="2" w:tentative="1">
+      <w:start w:val="1"/>
+      <w:numFmt w:val="decimal"/>
+      <w:lvlText w:val="%3."/>
+      <w:lvlJc w:val="left"/>
+      <w:pPr>
+        <w:tabs>
+          <w:tab w:val="num" w:pos="2160"/>
+        </w:tabs>
+        <w:ind w:left="2160" w:hanging="360"/>
+      </w:pPr>
+    </w:lvl>
+    <w:lvl w:ilvl="3" w:tentative="1">
+      <w:start w:val="1"/>
+      <w:numFmt w:val="decimal"/>
+      <w:lvlText w:val="%4."/>
+      <w:lvlJc w:val="left"/>
+      <w:pPr>
+        <w:tabs>
+          <w:tab w:val="num" w:pos="2880"/>
+        </w:tabs>
+        <w:ind w:left="2880" w:hanging="360"/>
+      </w:pPr>
+    </w:lvl>
+    <w:lvl w:ilvl="4" w:tentative="1">
+      <w:start w:val="1"/>
+      <w:numFmt w:val="decimal"/>
+      <w:lvlText w:val="%5."/>
+      <w:lvlJc w:val="left"/>
+      <w:pPr>
+        <w:tabs>
+          <w:tab w:val="num" w:pos="3600"/>
+        </w:tabs>
+        <w:ind w:left="3600" w:hanging="360"/>
+      </w:pPr>
+    </w:lvl>
+    <w:lvl w:ilvl="5" w:tentative="1">
+      <w:start w:val="1"/>
+      <w:numFmt w:val="decimal"/>
+      <w:lvlText w:val="%6."/>
+      <w:lvlJc w:val="left"/>
+      <w:pPr>
+        <w:tabs>
+          <w:tab w:val="num" w:pos="4320"/>
+        </w:tabs>
+        <w:ind w:left="4320" w:hanging="360"/>
+      </w:pPr>
+    </w:lvl>
+    <w:lvl w:ilvl="6" w:tentative="1">
+      <w:start w:val="1"/>
+      <w:numFmt w:val="decimal"/>
+      <w:lvlText w:val="%7."/>
+      <w:lvlJc w:val="left"/>
+      <w:pPr>
+        <w:tabs>
+          <w:tab w:val="num" w:pos="5040"/>
+        </w:tabs>
+        <w:ind w:left="5040" w:hanging="360"/>
+      </w:pPr>
+    </w:lvl>
+    <w:lvl w:ilvl="7" w:tentative="1">
+      <w:start w:val="1"/>
+      <w:numFmt w:val="decimal"/>
+      <w:lvlText w:val="%8."/>
+      <w:lvlJc w:val="left"/>
+      <w:pPr>
+        <w:tabs>
+          <w:tab w:val="num" w:pos="5760"/>
+        </w:tabs>
+        <w:ind w:left="5760" w:hanging="360"/>
+      </w:pPr>
+    </w:lvl>
+    <w:lvl w:ilvl="8" w:tentative="1">
+      <w:start w:val="1"/>
+      <w:numFmt w:val="decimal"/>
+      <w:lvlText w:val="%9."/>
+      <w:lvlJc w:val="left"/>
+      <w:pPr>
+        <w:tabs>
+          <w:tab w:val="num" w:pos="6480"/>
+        </w:tabs>
+        <w:ind w:left="6480" w:hanging="360"/>
+      </w:pPr>
+    </w:lvl>
+  </w:abstractNum>
+  <w:abstractNum w:abstractNumId="32" w15:restartNumberingAfterBreak="0">
     <w:nsid w:val="5F336387"/>
     <w:multiLevelType w:val="hybridMultilevel"/>
     <w:tmpl w:val="7D9A059C"/>
@@ -10469,7 +12303,7 @@
       </w:pPr>
     </w:lvl>
   </w:abstractNum>
-  <w:abstractNum w:abstractNumId="24" w15:restartNumberingAfterBreak="0">
+  <w:abstractNum w:abstractNumId="33" w15:restartNumberingAfterBreak="0">
     <w:nsid w:val="5F8B2292"/>
     <w:multiLevelType w:val="hybridMultilevel"/>
     <w:tmpl w:val="11486F44"/>
@@ -10558,7 +12392,7 @@
       </w:pPr>
     </w:lvl>
   </w:abstractNum>
-  <w:abstractNum w:abstractNumId="25" w15:restartNumberingAfterBreak="0">
+  <w:abstractNum w:abstractNumId="34" w15:restartNumberingAfterBreak="0">
     <w:nsid w:val="602377CE"/>
     <w:multiLevelType w:val="multilevel"/>
     <w:tmpl w:val="BDA4C692"/>
@@ -10707,7 +12541,7 @@
       </w:rPr>
     </w:lvl>
   </w:abstractNum>
-  <w:abstractNum w:abstractNumId="26" w15:restartNumberingAfterBreak="0">
+  <w:abstractNum w:abstractNumId="35" w15:restartNumberingAfterBreak="0">
     <w:nsid w:val="61BD4C7C"/>
     <w:multiLevelType w:val="multilevel"/>
     <w:tmpl w:val="EFC4E9BE"/>
@@ -10856,7 +12690,7 @@
       </w:rPr>
     </w:lvl>
   </w:abstractNum>
-  <w:abstractNum w:abstractNumId="27" w15:restartNumberingAfterBreak="0">
+  <w:abstractNum w:abstractNumId="36" w15:restartNumberingAfterBreak="0">
     <w:nsid w:val="6282549C"/>
     <w:multiLevelType w:val="hybridMultilevel"/>
     <w:tmpl w:val="0218A91E"/>
@@ -10947,7 +12781,7 @@
       </w:pPr>
     </w:lvl>
   </w:abstractNum>
-  <w:abstractNum w:abstractNumId="28" w15:restartNumberingAfterBreak="0">
+  <w:abstractNum w:abstractNumId="37" w15:restartNumberingAfterBreak="0">
     <w:nsid w:val="79933BF6"/>
     <w:multiLevelType w:val="multilevel"/>
     <w:tmpl w:val="12BC3402"/>
@@ -11064,7 +12898,7 @@
       </w:pPr>
     </w:lvl>
   </w:abstractNum>
-  <w:abstractNum w:abstractNumId="29" w15:restartNumberingAfterBreak="0">
+  <w:abstractNum w:abstractNumId="38" w15:restartNumberingAfterBreak="0">
     <w:nsid w:val="7B3C0490"/>
     <w:multiLevelType w:val="hybridMultilevel"/>
     <w:tmpl w:val="AEBABC52"/>
@@ -11153,7 +12987,7 @@
       </w:pPr>
     </w:lvl>
   </w:abstractNum>
-  <w:abstractNum w:abstractNumId="30" w15:restartNumberingAfterBreak="0">
+  <w:abstractNum w:abstractNumId="39" w15:restartNumberingAfterBreak="0">
     <w:nsid w:val="7B4A0F98"/>
     <w:multiLevelType w:val="multilevel"/>
     <w:tmpl w:val="EABE3012"/>
@@ -11302,7 +13136,156 @@
       </w:rPr>
     </w:lvl>
   </w:abstractNum>
-  <w:abstractNum w:abstractNumId="31" w15:restartNumberingAfterBreak="0">
+  <w:abstractNum w:abstractNumId="40" w15:restartNumberingAfterBreak="0">
+    <w:nsid w:val="7D0D3B39"/>
+    <w:multiLevelType w:val="multilevel"/>
+    <w:tmpl w:val="593A6FDE"/>
+    <w:lvl w:ilvl="0">
+      <w:start w:val="1"/>
+      <w:numFmt w:val="bullet"/>
+      <w:lvlText w:val=""/>
+      <w:lvlJc w:val="left"/>
+      <w:pPr>
+        <w:tabs>
+          <w:tab w:val="num" w:pos="720"/>
+        </w:tabs>
+        <w:ind w:left="720" w:hanging="360"/>
+      </w:pPr>
+      <w:rPr>
+        <w:rFonts w:ascii="Symbol" w:hAnsi="Symbol" w:hint="default"/>
+        <w:sz w:val="20"/>
+      </w:rPr>
+    </w:lvl>
+    <w:lvl w:ilvl="1" w:tentative="1">
+      <w:start w:val="1"/>
+      <w:numFmt w:val="bullet"/>
+      <w:lvlText w:val="o"/>
+      <w:lvlJc w:val="left"/>
+      <w:pPr>
+        <w:tabs>
+          <w:tab w:val="num" w:pos="1440"/>
+        </w:tabs>
+        <w:ind w:left="1440" w:hanging="360"/>
+      </w:pPr>
+      <w:rPr>
+        <w:rFonts w:ascii="Courier New" w:hAnsi="Courier New" w:hint="default"/>
+        <w:sz w:val="20"/>
+      </w:rPr>
+    </w:lvl>
+    <w:lvl w:ilvl="2" w:tentative="1">
+      <w:start w:val="1"/>
+      <w:numFmt w:val="bullet"/>
+      <w:lvlText w:val=""/>
+      <w:lvlJc w:val="left"/>
+      <w:pPr>
+        <w:tabs>
+          <w:tab w:val="num" w:pos="2160"/>
+        </w:tabs>
+        <w:ind w:left="2160" w:hanging="360"/>
+      </w:pPr>
+      <w:rPr>
+        <w:rFonts w:ascii="Wingdings" w:hAnsi="Wingdings" w:hint="default"/>
+        <w:sz w:val="20"/>
+      </w:rPr>
+    </w:lvl>
+    <w:lvl w:ilvl="3" w:tentative="1">
+      <w:start w:val="1"/>
+      <w:numFmt w:val="bullet"/>
+      <w:lvlText w:val=""/>
+      <w:lvlJc w:val="left"/>
+      <w:pPr>
+        <w:tabs>
+          <w:tab w:val="num" w:pos="2880"/>
+        </w:tabs>
+        <w:ind w:left="2880" w:hanging="360"/>
+      </w:pPr>
+      <w:rPr>
+        <w:rFonts w:ascii="Wingdings" w:hAnsi="Wingdings" w:hint="default"/>
+        <w:sz w:val="20"/>
+      </w:rPr>
+    </w:lvl>
+    <w:lvl w:ilvl="4" w:tentative="1">
+      <w:start w:val="1"/>
+      <w:numFmt w:val="bullet"/>
+      <w:lvlText w:val=""/>
+      <w:lvlJc w:val="left"/>
+      <w:pPr>
+        <w:tabs>
+          <w:tab w:val="num" w:pos="3600"/>
+        </w:tabs>
+        <w:ind w:left="3600" w:hanging="360"/>
+      </w:pPr>
+      <w:rPr>
+        <w:rFonts w:ascii="Wingdings" w:hAnsi="Wingdings" w:hint="default"/>
+        <w:sz w:val="20"/>
+      </w:rPr>
+    </w:lvl>
+    <w:lvl w:ilvl="5" w:tentative="1">
+      <w:start w:val="1"/>
+      <w:numFmt w:val="bullet"/>
+      <w:lvlText w:val=""/>
+      <w:lvlJc w:val="left"/>
+      <w:pPr>
+        <w:tabs>
+          <w:tab w:val="num" w:pos="4320"/>
+        </w:tabs>
+        <w:ind w:left="4320" w:hanging="360"/>
+      </w:pPr>
+      <w:rPr>
+        <w:rFonts w:ascii="Wingdings" w:hAnsi="Wingdings" w:hint="default"/>
+        <w:sz w:val="20"/>
+      </w:rPr>
+    </w:lvl>
+    <w:lvl w:ilvl="6" w:tentative="1">
+      <w:start w:val="1"/>
+      <w:numFmt w:val="bullet"/>
+      <w:lvlText w:val=""/>
+      <w:lvlJc w:val="left"/>
+      <w:pPr>
+        <w:tabs>
+          <w:tab w:val="num" w:pos="5040"/>
+        </w:tabs>
+        <w:ind w:left="5040" w:hanging="360"/>
+      </w:pPr>
+      <w:rPr>
+        <w:rFonts w:ascii="Wingdings" w:hAnsi="Wingdings" w:hint="default"/>
+        <w:sz w:val="20"/>
+      </w:rPr>
+    </w:lvl>
+    <w:lvl w:ilvl="7" w:tentative="1">
+      <w:start w:val="1"/>
+      <w:numFmt w:val="bullet"/>
+      <w:lvlText w:val=""/>
+      <w:lvlJc w:val="left"/>
+      <w:pPr>
+        <w:tabs>
+          <w:tab w:val="num" w:pos="5760"/>
+        </w:tabs>
+        <w:ind w:left="5760" w:hanging="360"/>
+      </w:pPr>
+      <w:rPr>
+        <w:rFonts w:ascii="Wingdings" w:hAnsi="Wingdings" w:hint="default"/>
+        <w:sz w:val="20"/>
+      </w:rPr>
+    </w:lvl>
+    <w:lvl w:ilvl="8" w:tentative="1">
+      <w:start w:val="1"/>
+      <w:numFmt w:val="bullet"/>
+      <w:lvlText w:val=""/>
+      <w:lvlJc w:val="left"/>
+      <w:pPr>
+        <w:tabs>
+          <w:tab w:val="num" w:pos="6480"/>
+        </w:tabs>
+        <w:ind w:left="6480" w:hanging="360"/>
+      </w:pPr>
+      <w:rPr>
+        <w:rFonts w:ascii="Wingdings" w:hAnsi="Wingdings" w:hint="default"/>
+        <w:sz w:val="20"/>
+      </w:rPr>
+    </w:lvl>
+  </w:abstractNum>
+  <w:abstractNum w:abstractNumId="41" w15:restartNumberingAfterBreak="0">
     <w:nsid w:val="7F6465F2"/>
     <w:multiLevelType w:val="hybridMultilevel"/>
     <w:tmpl w:val="03D093FC"/>
@@ -11398,100 +13381,130 @@
     </w:lvl>
   </w:abstractNum>
   <w:num w:numId="1" w16cid:durableId="467482178">
+    <w:abstractNumId w:val="36"/>
+  </w:num>
+  <w:num w:numId="2" w16cid:durableId="1643921501">
+    <w:abstractNumId w:val="5"/>
+  </w:num>
+  <w:num w:numId="3" w16cid:durableId="1083138345">
+    <w:abstractNumId w:val="39"/>
+  </w:num>
+  <w:num w:numId="4" w16cid:durableId="1763988605">
+    <w:abstractNumId w:val="35"/>
+  </w:num>
+  <w:num w:numId="5" w16cid:durableId="632753509">
+    <w:abstractNumId w:val="34"/>
+  </w:num>
+  <w:num w:numId="6" w16cid:durableId="2127430098">
+    <w:abstractNumId w:val="30"/>
+  </w:num>
+  <w:num w:numId="7" w16cid:durableId="1048184796">
+    <w:abstractNumId w:val="20"/>
+  </w:num>
+  <w:num w:numId="8" w16cid:durableId="1423183571">
+    <w:abstractNumId w:val="21"/>
+  </w:num>
+  <w:num w:numId="9" w16cid:durableId="459961818">
+    <w:abstractNumId w:val="11"/>
+  </w:num>
+  <w:num w:numId="10" w16cid:durableId="1954365328">
+    <w:abstractNumId w:val="15"/>
+  </w:num>
+  <w:num w:numId="11" w16cid:durableId="1791128830">
     <w:abstractNumId w:val="27"/>
   </w:num>
-  <w:num w:numId="2" w16cid:durableId="1643921501">
-    <w:abstractNumId w:val="4"/>
+  <w:num w:numId="12" w16cid:durableId="700978701">
+    <w:abstractNumId w:val="28"/>
   </w:num>
-  <w:num w:numId="3" w16cid:durableId="1083138345">
-    <w:abstractNumId w:val="30"/>
+  <w:num w:numId="13" w16cid:durableId="633826940">
+    <w:abstractNumId w:val="16"/>
   </w:num>
-  <w:num w:numId="4" w16cid:durableId="1763988605">
+  <w:num w:numId="14" w16cid:durableId="1151823790">
+    <w:abstractNumId w:val="8"/>
+  </w:num>
+  <w:num w:numId="15" w16cid:durableId="294871719">
     <w:abstractNumId w:val="26"/>
   </w:num>
-  <w:num w:numId="5" w16cid:durableId="632753509">
+  <w:num w:numId="16" w16cid:durableId="996491323">
+    <w:abstractNumId w:val="41"/>
+  </w:num>
+  <w:num w:numId="17" w16cid:durableId="3290396">
+    <w:abstractNumId w:val="17"/>
+  </w:num>
+  <w:num w:numId="18" w16cid:durableId="35934332">
+    <w:abstractNumId w:val="14"/>
+  </w:num>
+  <w:num w:numId="19" w16cid:durableId="1132139983">
+    <w:abstractNumId w:val="3"/>
+  </w:num>
+  <w:num w:numId="20" w16cid:durableId="984093001">
+    <w:abstractNumId w:val="32"/>
+  </w:num>
+  <w:num w:numId="21" w16cid:durableId="1426724999">
+    <w:abstractNumId w:val="37"/>
+  </w:num>
+  <w:num w:numId="22" w16cid:durableId="553007975">
     <w:abstractNumId w:val="25"/>
   </w:num>
-  <w:num w:numId="6" w16cid:durableId="2127430098">
-    <w:abstractNumId w:val="22"/>
-  </w:num>
-  <w:num w:numId="7" w16cid:durableId="1048184796">
-    <w:abstractNumId w:val="14"/>
-  </w:num>
-  <w:num w:numId="8" w16cid:durableId="1423183571">
-    <w:abstractNumId w:val="15"/>
-  </w:num>
-  <w:num w:numId="9" w16cid:durableId="459961818">
-    <w:abstractNumId w:val="8"/>
-  </w:num>
-  <w:num w:numId="10" w16cid:durableId="1954365328">
-    <w:abstractNumId w:val="10"/>
-  </w:num>
-  <w:num w:numId="11" w16cid:durableId="1791128830">
-    <w:abstractNumId w:val="19"/>
-  </w:num>
-  <w:num w:numId="12" w16cid:durableId="700978701">
-    <w:abstractNumId w:val="20"/>
-  </w:num>
-  <w:num w:numId="13" w16cid:durableId="633826940">
-    <w:abstractNumId w:val="11"/>
-  </w:num>
-  <w:num w:numId="14" w16cid:durableId="1151823790">
-    <w:abstractNumId w:val="6"/>
-  </w:num>
-  <w:num w:numId="15" w16cid:durableId="294871719">
-    <w:abstractNumId w:val="18"/>
-  </w:num>
-  <w:num w:numId="16" w16cid:durableId="996491323">
-    <w:abstractNumId w:val="31"/>
-  </w:num>
-  <w:num w:numId="17" w16cid:durableId="3290396">
-    <w:abstractNumId w:val="12"/>
-  </w:num>
-  <w:num w:numId="18" w16cid:durableId="35934332">
-    <w:abstractNumId w:val="9"/>
-  </w:num>
-  <w:num w:numId="19" w16cid:durableId="1132139983">
-    <w:abstractNumId w:val="2"/>
-  </w:num>
-  <w:num w:numId="20" w16cid:durableId="984093001">
-    <w:abstractNumId w:val="23"/>
-  </w:num>
-  <w:num w:numId="21" w16cid:durableId="1426724999">
-    <w:abstractNumId w:val="28"/>
-  </w:num>
-  <w:num w:numId="22" w16cid:durableId="553007975">
-    <w:abstractNumId w:val="17"/>
-  </w:num>
   <w:num w:numId="23" w16cid:durableId="63643890">
-    <w:abstractNumId w:val="21"/>
+    <w:abstractNumId w:val="29"/>
   </w:num>
   <w:num w:numId="24" w16cid:durableId="2017462506">
     <w:abstractNumId w:val="1"/>
   </w:num>
   <w:num w:numId="25" w16cid:durableId="1466463690">
-    <w:abstractNumId w:val="13"/>
+    <w:abstractNumId w:val="18"/>
   </w:num>
   <w:num w:numId="26" w16cid:durableId="1958562634">
-    <w:abstractNumId w:val="7"/>
+    <w:abstractNumId w:val="9"/>
   </w:num>
   <w:num w:numId="27" w16cid:durableId="1153569364">
     <w:abstractNumId w:val="0"/>
   </w:num>
   <w:num w:numId="28" w16cid:durableId="201092886">
-    <w:abstractNumId w:val="16"/>
+    <w:abstractNumId w:val="23"/>
   </w:num>
   <w:num w:numId="29" w16cid:durableId="1000892606">
-    <w:abstractNumId w:val="29"/>
+    <w:abstractNumId w:val="38"/>
   </w:num>
   <w:num w:numId="30" w16cid:durableId="1317685098">
+    <w:abstractNumId w:val="33"/>
+  </w:num>
+  <w:num w:numId="31" w16cid:durableId="1042679316">
+    <w:abstractNumId w:val="7"/>
+  </w:num>
+  <w:num w:numId="32" w16cid:durableId="1200163196">
+    <w:abstractNumId w:val="4"/>
+  </w:num>
+  <w:num w:numId="33" w16cid:durableId="1641378972">
+    <w:abstractNumId w:val="22"/>
+  </w:num>
+  <w:num w:numId="34" w16cid:durableId="333386532">
+    <w:abstractNumId w:val="19"/>
+  </w:num>
+  <w:num w:numId="35" w16cid:durableId="1026828374">
+    <w:abstractNumId w:val="31"/>
+  </w:num>
+  <w:num w:numId="36" w16cid:durableId="251938066">
+    <w:abstractNumId w:val="40"/>
+  </w:num>
+  <w:num w:numId="37" w16cid:durableId="328560758">
     <w:abstractNumId w:val="24"/>
   </w:num>
-  <w:num w:numId="31" w16cid:durableId="1042679316">
-    <w:abstractNumId w:val="5"/>
+  <w:num w:numId="38" w16cid:durableId="39595408">
+    <w:abstractNumId w:val="12"/>
   </w:num>
-  <w:num w:numId="32" w16cid:durableId="1200163196">
-    <w:abstractNumId w:val="3"/>
+  <w:num w:numId="39" w16cid:durableId="1467046465">
+    <w:abstractNumId w:val="2"/>
+  </w:num>
+  <w:num w:numId="40" w16cid:durableId="1883243930">
+    <w:abstractNumId w:val="13"/>
+  </w:num>
+  <w:num w:numId="41" w16cid:durableId="1306159162">
+    <w:abstractNumId w:val="10"/>
+  </w:num>
+  <w:num w:numId="42" w16cid:durableId="1666933069">
+    <w:abstractNumId w:val="6"/>
   </w:num>
 </w:numbering>
 </file>
@@ -12099,7 +14112,6 @@
   <w:style w:type="character" w:default="1" w:styleId="DefaultParagraphFont">
     <w:name w:val="Default Paragraph Font"/>
     <w:uiPriority w:val="1"/>
-    <w:semiHidden/>
     <w:unhideWhenUsed/>
   </w:style>
   <w:style w:type="table" w:default="1" w:styleId="TableNormal">

</xml_diff>